<commit_message>
Changer individuel 1 et la fonction RetirerLignes
</commit_message>
<xml_diff>
--- a/TP3_Algo.docx
+++ b/TP3_Algo.docx
@@ -111,7 +111,7 @@
       <w:proofErr w:type="spellEnd"/>
       <w:r>
         <w:rPr>
-          <w:rStyle w:val="FootnoteReference"/>
+          <w:rStyle w:val="Appelnotedebasdep"/>
         </w:rPr>
         <w:footnoteReference w:id="1"/>
       </w:r>
@@ -298,7 +298,7 @@
     </w:p>
     <w:tbl>
       <w:tblPr>
-        <w:tblStyle w:val="TableGrid"/>
+        <w:tblStyle w:val="Grilledutableau"/>
         <w:tblW w:w="0" w:type="auto"/>
         <w:tblLook w:val="04A0" w:firstRow="1" w:lastRow="0" w:firstColumn="1" w:lastColumn="0" w:noHBand="0" w:noVBand="1"/>
       </w:tblPr>
@@ -343,7 +343,7 @@
           </w:tcPr>
           <w:p>
             <w:pPr>
-              <w:pStyle w:val="ListParagraph"/>
+              <w:pStyle w:val="Paragraphedeliste"/>
               <w:numPr>
                 <w:ilvl w:val="0"/>
                 <w:numId w:val="15"/>
@@ -355,7 +355,7 @@
           </w:p>
           <w:p>
             <w:pPr>
-              <w:pStyle w:val="ListParagraph"/>
+              <w:pStyle w:val="Paragraphedeliste"/>
               <w:numPr>
                 <w:ilvl w:val="0"/>
                 <w:numId w:val="15"/>
@@ -367,7 +367,7 @@
           </w:p>
           <w:p>
             <w:pPr>
-              <w:pStyle w:val="ListParagraph"/>
+              <w:pStyle w:val="Paragraphedeliste"/>
               <w:numPr>
                 <w:ilvl w:val="0"/>
                 <w:numId w:val="15"/>
@@ -379,7 +379,7 @@
           </w:p>
           <w:p>
             <w:pPr>
-              <w:pStyle w:val="ListParagraph"/>
+              <w:pStyle w:val="Paragraphedeliste"/>
               <w:numPr>
                 <w:ilvl w:val="0"/>
                 <w:numId w:val="15"/>
@@ -452,7 +452,7 @@
           </w:tcPr>
           <w:p>
             <w:pPr>
-              <w:pStyle w:val="ListParagraph"/>
+              <w:pStyle w:val="Paragraphedeliste"/>
               <w:numPr>
                 <w:ilvl w:val="0"/>
                 <w:numId w:val="16"/>
@@ -467,7 +467,7 @@
           </w:p>
           <w:p>
             <w:pPr>
-              <w:pStyle w:val="ListParagraph"/>
+              <w:pStyle w:val="Paragraphedeliste"/>
               <w:numPr>
                 <w:ilvl w:val="0"/>
                 <w:numId w:val="16"/>
@@ -479,7 +479,7 @@
           </w:p>
           <w:p>
             <w:pPr>
-              <w:pStyle w:val="ListParagraph"/>
+              <w:pStyle w:val="Paragraphedeliste"/>
               <w:numPr>
                 <w:ilvl w:val="0"/>
                 <w:numId w:val="16"/>
@@ -496,7 +496,7 @@
           </w:tcPr>
           <w:p>
             <w:pPr>
-              <w:pStyle w:val="ListParagraph"/>
+              <w:pStyle w:val="Paragraphedeliste"/>
               <w:numPr>
                 <w:ilvl w:val="0"/>
                 <w:numId w:val="16"/>
@@ -508,7 +508,7 @@
           </w:p>
           <w:p>
             <w:pPr>
-              <w:pStyle w:val="ListParagraph"/>
+              <w:pStyle w:val="Paragraphedeliste"/>
               <w:numPr>
                 <w:ilvl w:val="0"/>
                 <w:numId w:val="16"/>
@@ -520,7 +520,7 @@
           </w:p>
           <w:p>
             <w:pPr>
-              <w:pStyle w:val="ListParagraph"/>
+              <w:pStyle w:val="Paragraphedeliste"/>
               <w:numPr>
                 <w:ilvl w:val="0"/>
                 <w:numId w:val="16"/>
@@ -888,7 +888,7 @@
     </w:p>
     <w:tbl>
       <w:tblPr>
-        <w:tblStyle w:val="TableGrid"/>
+        <w:tblStyle w:val="Grilledutableau"/>
         <w:tblW w:w="0" w:type="auto"/>
         <w:tblBorders>
           <w:top w:val="none" w:sz="0" w:space="0" w:color="auto"/>
@@ -941,7 +941,7 @@
     <w:p/>
     <w:p>
       <w:pPr>
-        <w:pStyle w:val="ListParagraph"/>
+        <w:pStyle w:val="Paragraphedeliste"/>
         <w:pBdr>
           <w:top w:val="single" w:sz="4" w:space="1" w:color="auto"/>
           <w:left w:val="single" w:sz="4" w:space="18" w:color="auto"/>
@@ -970,13 +970,13 @@
     </w:p>
     <w:p>
       <w:pPr>
-        <w:pStyle w:val="ListParagraph"/>
+        <w:pStyle w:val="Paragraphedeliste"/>
         <w:ind w:left="0"/>
       </w:pPr>
     </w:p>
     <w:p>
       <w:pPr>
-        <w:pStyle w:val="ListParagraph"/>
+        <w:pStyle w:val="Paragraphedeliste"/>
         <w:ind w:left="0"/>
       </w:pPr>
       <w:r>
@@ -985,13 +985,13 @@
     </w:p>
     <w:p>
       <w:pPr>
-        <w:pStyle w:val="ListParagraph"/>
+        <w:pStyle w:val="Paragraphedeliste"/>
         <w:ind w:left="0"/>
       </w:pPr>
     </w:p>
     <w:p>
       <w:pPr>
-        <w:pStyle w:val="ListParagraph"/>
+        <w:pStyle w:val="Paragraphedeliste"/>
         <w:ind w:left="0"/>
       </w:pPr>
       <w:r>
@@ -1000,13 +1000,13 @@
     </w:p>
     <w:p>
       <w:pPr>
-        <w:pStyle w:val="ListParagraph"/>
+        <w:pStyle w:val="Paragraphedeliste"/>
         <w:ind w:left="0"/>
       </w:pPr>
     </w:p>
     <w:p>
       <w:pPr>
-        <w:pStyle w:val="ListParagraph"/>
+        <w:pStyle w:val="Paragraphedeliste"/>
         <w:ind w:left="0"/>
       </w:pPr>
       <w:r>
@@ -1039,13 +1039,13 @@
     </w:p>
     <w:p>
       <w:pPr>
-        <w:pStyle w:val="ListParagraph"/>
+        <w:pStyle w:val="Paragraphedeliste"/>
         <w:ind w:left="0"/>
       </w:pPr>
     </w:p>
     <w:tbl>
       <w:tblPr>
-        <w:tblStyle w:val="TableGrid"/>
+        <w:tblStyle w:val="Grilledutableau"/>
         <w:tblW w:w="9498" w:type="dxa"/>
         <w:tblInd w:w="-176" w:type="dxa"/>
         <w:tblLook w:val="04A0" w:firstRow="1" w:lastRow="0" w:firstColumn="1" w:lastColumn="0" w:noHBand="0" w:noVBand="1"/>
@@ -1154,7 +1154,7 @@
           </w:tcPr>
           <w:p>
             <w:pPr>
-              <w:pStyle w:val="ListParagraph"/>
+              <w:pStyle w:val="Paragraphedeliste"/>
               <w:ind w:left="0"/>
             </w:pPr>
             <w:r>
@@ -1179,7 +1179,7 @@
           </w:p>
           <w:p>
             <w:pPr>
-              <w:pStyle w:val="ListParagraph"/>
+              <w:pStyle w:val="Paragraphedeliste"/>
               <w:ind w:left="0"/>
             </w:pPr>
             <w:proofErr w:type="spellStart"/>
@@ -1238,7 +1238,7 @@
           </w:tcPr>
           <w:p>
             <w:pPr>
-              <w:pStyle w:val="ListParagraph"/>
+              <w:pStyle w:val="Paragraphedeliste"/>
               <w:ind w:left="0"/>
               <w:rPr>
                 <w:rFonts w:ascii="Consolas" w:hAnsi="Consolas" w:cs="Consolas"/>
@@ -1409,7 +1409,7 @@
           </w:tcPr>
           <w:p>
             <w:pPr>
-              <w:pStyle w:val="ListParagraph"/>
+              <w:pStyle w:val="Paragraphedeliste"/>
               <w:ind w:left="0"/>
               <w:rPr>
                 <w:rFonts w:ascii="Consolas" w:hAnsi="Consolas" w:cs="Consolas"/>
@@ -1432,7 +1432,7 @@
           </w:p>
           <w:p>
             <w:pPr>
-              <w:pStyle w:val="ListParagraph"/>
+              <w:pStyle w:val="Paragraphedeliste"/>
               <w:ind w:left="0"/>
               <w:rPr>
                 <w:rFonts w:ascii="Consolas" w:hAnsi="Consolas" w:cs="Consolas"/>
@@ -1526,7 +1526,7 @@
     </w:tbl>
     <w:p>
       <w:pPr>
-        <w:pStyle w:val="ListParagraph"/>
+        <w:pStyle w:val="Paragraphedeliste"/>
         <w:ind w:left="0"/>
       </w:pPr>
     </w:p>
@@ -1634,13 +1634,13 @@
     </w:p>
     <w:p>
       <w:pPr>
-        <w:pStyle w:val="ListParagraph"/>
+        <w:pStyle w:val="Paragraphedeliste"/>
         <w:ind w:left="0"/>
       </w:pPr>
     </w:p>
     <w:p>
       <w:pPr>
-        <w:pStyle w:val="ListParagraph"/>
+        <w:pStyle w:val="Paragraphedeliste"/>
         <w:ind w:left="0"/>
         <w:rPr>
           <w:b/>
@@ -1694,7 +1694,7 @@
     <w:p/>
     <w:tbl>
       <w:tblPr>
-        <w:tblStyle w:val="TableGrid"/>
+        <w:tblStyle w:val="Grilledutableau"/>
         <w:tblW w:w="0" w:type="auto"/>
         <w:tblLook w:val="04A0" w:firstRow="1" w:lastRow="0" w:firstColumn="1" w:lastColumn="0" w:noHBand="0" w:noVBand="1"/>
       </w:tblPr>
@@ -1846,7 +1846,7 @@
     </w:p>
     <w:tbl>
       <w:tblPr>
-        <w:tblStyle w:val="TableGrid"/>
+        <w:tblStyle w:val="Grilledutableau"/>
         <w:tblW w:w="0" w:type="auto"/>
         <w:tblLook w:val="04A0" w:firstRow="1" w:lastRow="0" w:firstColumn="1" w:lastColumn="0" w:noHBand="0" w:noVBand="1"/>
       </w:tblPr>
@@ -1927,7 +1927,7 @@
     </w:p>
     <w:tbl>
       <w:tblPr>
-        <w:tblStyle w:val="TableGrid"/>
+        <w:tblStyle w:val="Grilledutableau"/>
         <w:tblW w:w="0" w:type="auto"/>
         <w:tblLook w:val="04A0" w:firstRow="1" w:lastRow="0" w:firstColumn="1" w:lastColumn="0" w:noHBand="0" w:noVBand="1"/>
       </w:tblPr>
@@ -2039,7 +2039,7 @@
     <w:p/>
     <w:p>
       <w:pPr>
-        <w:pStyle w:val="ListParagraph"/>
+        <w:pStyle w:val="Paragraphedeliste"/>
         <w:pBdr>
           <w:top w:val="single" w:sz="4" w:space="1" w:color="auto"/>
           <w:left w:val="single" w:sz="4" w:space="18" w:color="auto"/>
@@ -2275,7 +2275,7 @@
     <w:p/>
     <w:tbl>
       <w:tblPr>
-        <w:tblStyle w:val="TableGrid"/>
+        <w:tblStyle w:val="Grilledutableau"/>
         <w:tblW w:w="0" w:type="auto"/>
         <w:tblLook w:val="04A0" w:firstRow="1" w:lastRow="0" w:firstColumn="1" w:lastColumn="0" w:noHBand="0" w:noVBand="1"/>
       </w:tblPr>
@@ -2876,7 +2876,7 @@
     </w:p>
     <w:tbl>
       <w:tblPr>
-        <w:tblStyle w:val="TableGrid"/>
+        <w:tblStyle w:val="Grilledutableau"/>
         <w:tblW w:w="0" w:type="auto"/>
         <w:tblLook w:val="04A0" w:firstRow="1" w:lastRow="0" w:firstColumn="1" w:lastColumn="0" w:noHBand="0" w:noVBand="1"/>
       </w:tblPr>
@@ -3303,7 +3303,7 @@
     </w:p>
     <w:tbl>
       <w:tblPr>
-        <w:tblStyle w:val="TableGrid"/>
+        <w:tblStyle w:val="Grilledutableau"/>
         <w:tblW w:w="0" w:type="auto"/>
         <w:tblLook w:val="04A0" w:firstRow="1" w:lastRow="0" w:firstColumn="1" w:lastColumn="0" w:noHBand="0" w:noVBand="1"/>
       </w:tblPr>
@@ -5007,7 +5007,7 @@
     <w:p/>
     <w:tbl>
       <w:tblPr>
-        <w:tblStyle w:val="TableGrid"/>
+        <w:tblStyle w:val="Grilledutableau"/>
         <w:tblW w:w="0" w:type="auto"/>
         <w:tblLook w:val="04A0" w:firstRow="1" w:lastRow="0" w:firstColumn="1" w:lastColumn="0" w:noHBand="0" w:noVBand="1"/>
       </w:tblPr>
@@ -6363,7 +6363,7 @@
     <w:p/>
     <w:tbl>
       <w:tblPr>
-        <w:tblStyle w:val="TableGrid"/>
+        <w:tblStyle w:val="Grilledutableau"/>
         <w:tblW w:w="0" w:type="auto"/>
         <w:tblLook w:val="04A0" w:firstRow="1" w:lastRow="0" w:firstColumn="1" w:lastColumn="0" w:noHBand="0" w:noVBand="1"/>
       </w:tblPr>
@@ -6688,8 +6688,24 @@
               <w:pStyle w:val="CommentaireTableauRponse"/>
             </w:pPr>
             <w:r>
+              <w:t xml:space="preserve">    Pour compteur de 0 à </w:t>
+            </w:r>
+            <w:proofErr w:type="spellStart"/>
+            <w:r>
+              <w:t>nbLignesComplétées</w:t>
+            </w:r>
+            <w:proofErr w:type="spellEnd"/>
+          </w:p>
+          <w:p>
+            <w:pPr>
+              <w:pStyle w:val="CommentaireTableauRponse"/>
+            </w:pPr>
+            <w:r>
               <w:t xml:space="preserve">    </w:t>
             </w:r>
+            <w:r>
+              <w:t xml:space="preserve">    </w:t>
+            </w:r>
             <w:proofErr w:type="spellStart"/>
             <w:proofErr w:type="gramStart"/>
             <w:r>
@@ -6716,6 +6732,19 @@
             <w:r>
               <w:t>)</w:t>
             </w:r>
+          </w:p>
+          <w:p>
+            <w:pPr>
+              <w:pStyle w:val="CommentaireTableauRponse"/>
+            </w:pPr>
+            <w:r>
+              <w:t xml:space="preserve">    </w:t>
+            </w:r>
+            <w:proofErr w:type="spellStart"/>
+            <w:r>
+              <w:t>FinPour</w:t>
+            </w:r>
+            <w:proofErr w:type="spellEnd"/>
           </w:p>
           <w:p>
             <w:pPr>
@@ -6839,7 +6868,7 @@
     </w:p>
     <w:tbl>
       <w:tblPr>
-        <w:tblStyle w:val="TableGrid"/>
+        <w:tblStyle w:val="Grilledutableau"/>
         <w:tblW w:w="0" w:type="auto"/>
         <w:tblBorders>
           <w:top w:val="none" w:sz="0" w:space="0" w:color="auto"/>
@@ -6892,7 +6921,7 @@
     <w:p/>
     <w:p>
       <w:pPr>
-        <w:pStyle w:val="ListParagraph"/>
+        <w:pStyle w:val="Paragraphedeliste"/>
         <w:pBdr>
           <w:top w:val="single" w:sz="4" w:space="1" w:color="auto"/>
           <w:left w:val="single" w:sz="4" w:space="18" w:color="auto"/>
@@ -7037,7 +7066,7 @@
     </w:p>
     <w:tbl>
       <w:tblPr>
-        <w:tblStyle w:val="TableGrid"/>
+        <w:tblStyle w:val="Grilledutableau"/>
         <w:tblW w:w="0" w:type="auto"/>
         <w:tblLook w:val="04A0" w:firstRow="1" w:lastRow="0" w:firstColumn="1" w:lastColumn="0" w:noHBand="0" w:noVBand="1"/>
       </w:tblPr>
@@ -7064,6 +7093,7 @@
                 <w:color w:val="00B050"/>
                 <w:sz w:val="20"/>
               </w:rPr>
+              <w:lastRenderedPageBreak/>
               <w:t>//</w:t>
             </w:r>
             <w:r>
@@ -7117,7 +7147,6 @@
             <w:proofErr w:type="spellStart"/>
             <w:proofErr w:type="gramStart"/>
             <w:r>
-              <w:lastRenderedPageBreak/>
               <w:t>blocActifY</w:t>
             </w:r>
             <w:proofErr w:type="spellEnd"/>
@@ -7852,7 +7881,7 @@
     </w:p>
     <w:p>
       <w:pPr>
-        <w:pStyle w:val="ListParagraph"/>
+        <w:pStyle w:val="Paragraphedeliste"/>
         <w:pBdr>
           <w:top w:val="single" w:sz="4" w:space="1" w:color="auto"/>
           <w:left w:val="single" w:sz="4" w:space="18" w:color="auto"/>
@@ -7932,7 +7961,7 @@
     </w:p>
     <w:tbl>
       <w:tblPr>
-        <w:tblStyle w:val="TableGrid"/>
+        <w:tblStyle w:val="Grilledutableau"/>
         <w:tblW w:w="0" w:type="auto"/>
         <w:tblLook w:val="04A0" w:firstRow="1" w:lastRow="0" w:firstColumn="1" w:lastColumn="0" w:noHBand="0" w:noVBand="1"/>
       </w:tblPr>
@@ -7984,6 +8013,7 @@
               <w:pStyle w:val="CommentaireTableauRponse"/>
             </w:pPr>
             <w:r>
+              <w:lastRenderedPageBreak/>
               <w:t>//Retour :</w:t>
             </w:r>
             <w:r>
@@ -7998,469 +8028,200 @@
           <w:p>
             <w:pPr>
               <w:pStyle w:val="CommentaireTableauRponse"/>
+            </w:pPr>
+            <w:r>
+              <w:t xml:space="preserve">Fonction </w:t>
+            </w:r>
+            <w:proofErr w:type="spellStart"/>
+            <w:r>
+              <w:t>EstUneLigneCompl</w:t>
+            </w:r>
+            <w:r>
+              <w:t>ète</w:t>
+            </w:r>
+            <w:proofErr w:type="spellEnd"/>
+            <w:r>
+              <w:t xml:space="preserve"> (ligne entier) retourne un booléen </w:t>
+            </w:r>
+          </w:p>
+          <w:p>
+            <w:pPr>
+              <w:pStyle w:val="CommentaireTableauRponse"/>
+            </w:pPr>
+            <w:r>
+              <w:t xml:space="preserve">    Si ligne &lt; 0 || ligne &gt; Taille(</w:t>
+            </w:r>
+            <w:proofErr w:type="spellStart"/>
+            <w:r>
+              <w:t>tableauDeJeu</w:t>
+            </w:r>
+            <w:proofErr w:type="spellEnd"/>
+            <w:r>
+              <w:t>) -1</w:t>
+            </w:r>
+          </w:p>
+          <w:p>
+            <w:pPr>
+              <w:pStyle w:val="CommentaireTableauRponse"/>
+            </w:pPr>
+            <w:r>
+              <w:t xml:space="preserve">        Retourner false</w:t>
+            </w:r>
+          </w:p>
+          <w:p>
+            <w:pPr>
+              <w:pStyle w:val="CommentaireTableauRponse"/>
+            </w:pPr>
+            <w:r>
+              <w:t xml:space="preserve">    </w:t>
+            </w:r>
+            <w:proofErr w:type="spellStart"/>
+            <w:r>
+              <w:t>FinSi</w:t>
+            </w:r>
+            <w:proofErr w:type="spellEnd"/>
+          </w:p>
+          <w:p>
+            <w:pPr>
+              <w:pStyle w:val="CommentaireTableauRponse"/>
+            </w:pPr>
+            <w:r>
+              <w:t xml:space="preserve">    Déclarer </w:t>
+            </w:r>
+            <w:proofErr w:type="spellStart"/>
+            <w:r>
+              <w:t>ligneComplète</w:t>
+            </w:r>
+            <w:proofErr w:type="spellEnd"/>
+            <w:r>
+              <w:t xml:space="preserve"> booléen</w:t>
+            </w:r>
+          </w:p>
+          <w:p>
+            <w:pPr>
+              <w:pStyle w:val="CommentaireTableauRponse"/>
+            </w:pPr>
+            <w:r>
+              <w:t xml:space="preserve">    </w:t>
+            </w:r>
+            <w:proofErr w:type="spellStart"/>
+            <w:r>
               <w:rPr>
                 <w:lang w:val="en-CA"/>
               </w:rPr>
-            </w:pPr>
-            <w:r>
-              <w:lastRenderedPageBreak/>
-              <w:t xml:space="preserve">Fonction </w:t>
-            </w:r>
-            <w:proofErr w:type="spellStart"/>
-            <w:r>
-              <w:t>EstUneLigneCompl</w:t>
-            </w:r>
+              <w:t>ligneComplète</w:t>
+            </w:r>
+            <w:proofErr w:type="spellEnd"/>
             <w:r>
               <w:rPr>
                 <w:lang w:val="en-CA"/>
               </w:rPr>
-              <w:t>ète</w:t>
-            </w:r>
-            <w:proofErr w:type="spellEnd"/>
+              <w:t xml:space="preserve"> </w:t>
+            </w:r>
             <w:r>
               <w:rPr>
                 <w:lang w:val="en-CA"/>
               </w:rPr>
-              <w:t xml:space="preserve"> (</w:t>
-            </w:r>
-            <w:proofErr w:type="spellStart"/>
+              <w:sym w:font="Wingdings" w:char="F0DF"/>
+            </w:r>
             <w:r>
               <w:rPr>
                 <w:lang w:val="en-CA"/>
               </w:rPr>
-              <w:t>ligne</w:t>
-            </w:r>
-            <w:proofErr w:type="spellEnd"/>
+              <w:t xml:space="preserve"> true </w:t>
+            </w:r>
+          </w:p>
+          <w:p>
+            <w:pPr>
+              <w:pStyle w:val="CommentaireTableauRponse"/>
+            </w:pPr>
+            <w:r>
+              <w:t xml:space="preserve">    Pour compteur de 0 à Taille(</w:t>
+            </w:r>
+            <w:proofErr w:type="spellStart"/>
+            <w:proofErr w:type="gramStart"/>
+            <w:r>
+              <w:t>tableauDeJeu</w:t>
+            </w:r>
+            <w:proofErr w:type="spellEnd"/>
+            <w:r>
+              <w:t>[</w:t>
+            </w:r>
+            <w:proofErr w:type="gramEnd"/>
+            <w:r>
+              <w:t>0]) -1</w:t>
+            </w:r>
+          </w:p>
+          <w:p>
+            <w:pPr>
+              <w:pStyle w:val="CommentaireTableauRponse"/>
+            </w:pPr>
+            <w:r>
+              <w:t xml:space="preserve">        Si </w:t>
+            </w:r>
+            <w:proofErr w:type="spellStart"/>
+            <w:r>
+              <w:t>tableauDeJeu</w:t>
+            </w:r>
+            <w:proofErr w:type="spellEnd"/>
+            <w:r>
+              <w:t xml:space="preserve">[ligne][compteur] == </w:t>
+            </w:r>
+            <w:proofErr w:type="spellStart"/>
+            <w:r>
+              <w:t>TypeBloc.None</w:t>
+            </w:r>
+            <w:proofErr w:type="spellEnd"/>
+          </w:p>
+          <w:p>
+            <w:pPr>
+              <w:pStyle w:val="CommentaireTableauRponse"/>
+            </w:pPr>
+            <w:r>
+              <w:t xml:space="preserve">            </w:t>
+            </w:r>
+            <w:proofErr w:type="spellStart"/>
+            <w:proofErr w:type="gramStart"/>
+            <w:r>
+              <w:t>ligneComplète</w:t>
+            </w:r>
+            <w:proofErr w:type="spellEnd"/>
+            <w:proofErr w:type="gramEnd"/>
+            <w:r>
+              <w:t xml:space="preserve"> </w:t>
+            </w:r>
             <w:r>
               <w:rPr>
                 <w:lang w:val="en-CA"/>
               </w:rPr>
-              <w:t xml:space="preserve"> </w:t>
-            </w:r>
-            <w:proofErr w:type="spellStart"/>
-            <w:r>
-              <w:rPr>
-                <w:lang w:val="en-CA"/>
-              </w:rPr>
-              <w:t>entier</w:t>
-            </w:r>
-            <w:proofErr w:type="spellEnd"/>
-            <w:r>
-              <w:rPr>
-                <w:lang w:val="en-CA"/>
-              </w:rPr>
-              <w:t xml:space="preserve">) </w:t>
-            </w:r>
-            <w:proofErr w:type="spellStart"/>
-            <w:r>
-              <w:rPr>
-                <w:lang w:val="en-CA"/>
-              </w:rPr>
-              <w:t>retourne</w:t>
-            </w:r>
-            <w:proofErr w:type="spellEnd"/>
-            <w:r>
-              <w:rPr>
-                <w:lang w:val="en-CA"/>
-              </w:rPr>
-              <w:t xml:space="preserve"> un </w:t>
-            </w:r>
-            <w:proofErr w:type="spellStart"/>
-            <w:r>
-              <w:rPr>
-                <w:lang w:val="en-CA"/>
-              </w:rPr>
-              <w:t>booléen</w:t>
-            </w:r>
-            <w:proofErr w:type="spellEnd"/>
-            <w:r>
-              <w:rPr>
-                <w:lang w:val="en-CA"/>
-              </w:rPr>
-              <w:t xml:space="preserve"> </w:t>
-            </w:r>
-          </w:p>
-          <w:p>
-            <w:pPr>
-              <w:pStyle w:val="CommentaireTableauRponse"/>
-              <w:rPr>
-                <w:lang w:val="en-CA"/>
-              </w:rPr>
-            </w:pPr>
-            <w:r>
-              <w:rPr>
-                <w:lang w:val="en-CA"/>
-              </w:rPr>
-              <w:t xml:space="preserve">    Si </w:t>
-            </w:r>
-            <w:proofErr w:type="spellStart"/>
-            <w:r>
-              <w:rPr>
-                <w:lang w:val="en-CA"/>
-              </w:rPr>
-              <w:t>ligne</w:t>
-            </w:r>
-            <w:proofErr w:type="spellEnd"/>
-            <w:r>
-              <w:rPr>
-                <w:lang w:val="en-CA"/>
-              </w:rPr>
-              <w:t xml:space="preserve"> &lt; 0 || </w:t>
-            </w:r>
-            <w:proofErr w:type="spellStart"/>
-            <w:r>
-              <w:rPr>
-                <w:lang w:val="en-CA"/>
-              </w:rPr>
-              <w:t>ligne</w:t>
-            </w:r>
-            <w:proofErr w:type="spellEnd"/>
-            <w:r>
-              <w:rPr>
-                <w:lang w:val="en-CA"/>
-              </w:rPr>
-              <w:t xml:space="preserve"> &gt; </w:t>
-            </w:r>
-            <w:proofErr w:type="spellStart"/>
-            <w:r>
-              <w:rPr>
-                <w:lang w:val="en-CA"/>
-              </w:rPr>
-              <w:t>Taille</w:t>
-            </w:r>
-            <w:proofErr w:type="spellEnd"/>
-            <w:r>
-              <w:rPr>
-                <w:lang w:val="en-CA"/>
-              </w:rPr>
-              <w:t>(</w:t>
-            </w:r>
-            <w:proofErr w:type="spellStart"/>
-            <w:r>
-              <w:rPr>
-                <w:lang w:val="en-CA"/>
-              </w:rPr>
-              <w:t>tableauDeJeu</w:t>
-            </w:r>
-            <w:proofErr w:type="spellEnd"/>
-            <w:r>
-              <w:rPr>
-                <w:lang w:val="en-CA"/>
-              </w:rPr>
-              <w:t>) -1</w:t>
-            </w:r>
-          </w:p>
-          <w:p>
-            <w:pPr>
-              <w:pStyle w:val="CommentaireTableauRponse"/>
-              <w:rPr>
-                <w:lang w:val="en-CA"/>
-              </w:rPr>
-            </w:pPr>
-            <w:r>
-              <w:rPr>
-                <w:lang w:val="en-CA"/>
-              </w:rPr>
+              <w:sym w:font="Wingdings" w:char="F0DF"/>
+            </w:r>
+            <w:r>
+              <w:t xml:space="preserve"> false</w:t>
+            </w:r>
+          </w:p>
+          <w:p>
+            <w:pPr>
+              <w:pStyle w:val="CommentaireTableauRponse"/>
+            </w:pPr>
+            <w:r>
               <w:t xml:space="preserve">        </w:t>
             </w:r>
             <w:proofErr w:type="spellStart"/>
             <w:r>
-              <w:rPr>
-                <w:lang w:val="en-CA"/>
-              </w:rPr>
-              <w:t>Retourner</w:t>
-            </w:r>
-            <w:proofErr w:type="spellEnd"/>
-            <w:r>
-              <w:rPr>
-                <w:lang w:val="en-CA"/>
-              </w:rPr>
-              <w:t xml:space="preserve"> false</w:t>
-            </w:r>
-          </w:p>
-          <w:p>
-            <w:pPr>
-              <w:pStyle w:val="CommentaireTableauRponse"/>
-              <w:rPr>
-                <w:lang w:val="en-CA"/>
-              </w:rPr>
-            </w:pPr>
-            <w:r>
-              <w:rPr>
-                <w:lang w:val="en-CA"/>
-              </w:rPr>
+              <w:t>FinSi</w:t>
+            </w:r>
+            <w:proofErr w:type="spellEnd"/>
+          </w:p>
+          <w:p>
+            <w:pPr>
+              <w:pStyle w:val="CommentaireTableauRponse"/>
+            </w:pPr>
+            <w:r>
               <w:t xml:space="preserve">    </w:t>
             </w:r>
             <w:proofErr w:type="spellStart"/>
             <w:r>
-              <w:rPr>
-                <w:lang w:val="en-CA"/>
-              </w:rPr>
-              <w:t>FinSi</w:t>
-            </w:r>
-            <w:proofErr w:type="spellEnd"/>
-          </w:p>
-          <w:p>
-            <w:pPr>
-              <w:pStyle w:val="CommentaireTableauRponse"/>
-              <w:rPr>
-                <w:lang w:val="en-CA"/>
-              </w:rPr>
-            </w:pPr>
-            <w:r>
-              <w:rPr>
-                <w:lang w:val="en-CA"/>
-              </w:rPr>
-              <w:t xml:space="preserve">    </w:t>
-            </w:r>
-            <w:proofErr w:type="spellStart"/>
-            <w:r>
-              <w:rPr>
-                <w:lang w:val="en-CA"/>
-              </w:rPr>
-              <w:t>Déclarer</w:t>
-            </w:r>
-            <w:proofErr w:type="spellEnd"/>
-            <w:r>
-              <w:rPr>
-                <w:lang w:val="en-CA"/>
-              </w:rPr>
-              <w:t xml:space="preserve"> </w:t>
-            </w:r>
-            <w:proofErr w:type="spellStart"/>
-            <w:r>
-              <w:rPr>
-                <w:lang w:val="en-CA"/>
-              </w:rPr>
-              <w:t>ligneComplète</w:t>
-            </w:r>
-            <w:proofErr w:type="spellEnd"/>
-            <w:r>
-              <w:rPr>
-                <w:lang w:val="en-CA"/>
-              </w:rPr>
-              <w:t xml:space="preserve"> </w:t>
-            </w:r>
-            <w:proofErr w:type="spellStart"/>
-            <w:r>
-              <w:rPr>
-                <w:lang w:val="en-CA"/>
-              </w:rPr>
-              <w:t>booléen</w:t>
-            </w:r>
-            <w:proofErr w:type="spellEnd"/>
-          </w:p>
-          <w:p>
-            <w:pPr>
-              <w:pStyle w:val="CommentaireTableauRponse"/>
-            </w:pPr>
-            <w:r>
-              <w:rPr>
-                <w:lang w:val="en-CA"/>
-              </w:rPr>
-              <w:t xml:space="preserve">    </w:t>
-            </w:r>
-            <w:proofErr w:type="spellStart"/>
-            <w:r>
-              <w:rPr>
-                <w:lang w:val="en-CA"/>
-              </w:rPr>
-              <w:t>ligneComplète</w:t>
-            </w:r>
-            <w:proofErr w:type="spellEnd"/>
-            <w:r>
-              <w:rPr>
-                <w:lang w:val="en-CA"/>
-              </w:rPr>
-              <w:t xml:space="preserve"> </w:t>
-            </w:r>
-            <w:r>
-              <w:rPr>
-                <w:lang w:val="en-CA"/>
-              </w:rPr>
-              <w:sym w:font="Wingdings" w:char="F0DF"/>
-            </w:r>
-            <w:r>
-              <w:rPr>
-                <w:lang w:val="en-CA"/>
-              </w:rPr>
-              <w:t xml:space="preserve"> true </w:t>
-            </w:r>
-          </w:p>
-          <w:p>
-            <w:pPr>
-              <w:pStyle w:val="CommentaireTableauRponse"/>
-              <w:rPr>
-                <w:lang w:val="en-CA"/>
-              </w:rPr>
-            </w:pPr>
-            <w:r>
-              <w:t xml:space="preserve">    Pour compteur de 0 à Taille(</w:t>
-            </w:r>
-            <w:proofErr w:type="spellStart"/>
-            <w:proofErr w:type="gramStart"/>
-            <w:r>
-              <w:t>tableauDeJeu</w:t>
-            </w:r>
-            <w:proofErr w:type="spellEnd"/>
-            <w:r>
-              <w:rPr>
-                <w:lang w:val="en-CA"/>
-              </w:rPr>
-              <w:t>[</w:t>
-            </w:r>
-            <w:proofErr w:type="gramEnd"/>
-            <w:r>
-              <w:rPr>
-                <w:lang w:val="en-CA"/>
-              </w:rPr>
-              <w:t>0]) -1</w:t>
-            </w:r>
-          </w:p>
-          <w:p>
-            <w:pPr>
-              <w:pStyle w:val="CommentaireTableauRponse"/>
-              <w:rPr>
-                <w:lang w:val="en-CA"/>
-              </w:rPr>
-            </w:pPr>
-            <w:r>
-              <w:rPr>
-                <w:lang w:val="en-CA"/>
-              </w:rPr>
-              <w:t xml:space="preserve">        Si </w:t>
-            </w:r>
-            <w:proofErr w:type="spellStart"/>
-            <w:r>
-              <w:rPr>
-                <w:lang w:val="en-CA"/>
-              </w:rPr>
-              <w:t>tableauDeJeu</w:t>
-            </w:r>
-            <w:proofErr w:type="spellEnd"/>
-            <w:r>
-              <w:rPr>
-                <w:lang w:val="en-CA"/>
-              </w:rPr>
-              <w:t>[</w:t>
-            </w:r>
-            <w:proofErr w:type="spellStart"/>
-            <w:r>
-              <w:rPr>
-                <w:lang w:val="en-CA"/>
-              </w:rPr>
-              <w:t>ligne</w:t>
-            </w:r>
-            <w:proofErr w:type="spellEnd"/>
-            <w:r>
-              <w:rPr>
-                <w:lang w:val="en-CA"/>
-              </w:rPr>
-              <w:t>][</w:t>
-            </w:r>
-            <w:proofErr w:type="spellStart"/>
-            <w:r>
-              <w:rPr>
-                <w:lang w:val="en-CA"/>
-              </w:rPr>
-              <w:t>compteur</w:t>
-            </w:r>
-            <w:proofErr w:type="spellEnd"/>
-            <w:r>
-              <w:rPr>
-                <w:lang w:val="en-CA"/>
-              </w:rPr>
-              <w:t xml:space="preserve">] == </w:t>
-            </w:r>
-            <w:proofErr w:type="spellStart"/>
-            <w:r>
-              <w:rPr>
-                <w:lang w:val="en-CA"/>
-              </w:rPr>
-              <w:t>TypeBloc.None</w:t>
-            </w:r>
-            <w:proofErr w:type="spellEnd"/>
-          </w:p>
-          <w:p>
-            <w:pPr>
-              <w:pStyle w:val="CommentaireTableauRponse"/>
-              <w:rPr>
-                <w:lang w:val="en-CA"/>
-              </w:rPr>
-            </w:pPr>
-            <w:r>
-              <w:rPr>
-                <w:lang w:val="en-CA"/>
-              </w:rPr>
-              <w:t xml:space="preserve">            </w:t>
-            </w:r>
-            <w:proofErr w:type="spellStart"/>
-            <w:r>
-              <w:rPr>
-                <w:lang w:val="en-CA"/>
-              </w:rPr>
-              <w:t>ligneComplète</w:t>
-            </w:r>
-            <w:proofErr w:type="spellEnd"/>
-            <w:r>
-              <w:rPr>
-                <w:lang w:val="en-CA"/>
-              </w:rPr>
-              <w:t xml:space="preserve"> </w:t>
-            </w:r>
-            <w:r>
-              <w:rPr>
-                <w:lang w:val="en-CA"/>
-              </w:rPr>
-              <w:sym w:font="Wingdings" w:char="F0DF"/>
-            </w:r>
-            <w:r>
-              <w:rPr>
-                <w:lang w:val="en-CA"/>
-              </w:rPr>
-              <w:t xml:space="preserve"> false</w:t>
-            </w:r>
-          </w:p>
-          <w:p>
-            <w:pPr>
-              <w:pStyle w:val="CommentaireTableauRponse"/>
-              <w:rPr>
-                <w:lang w:val="en-CA"/>
-              </w:rPr>
-            </w:pPr>
-            <w:r>
-              <w:rPr>
-                <w:lang w:val="en-CA"/>
-              </w:rPr>
-              <w:t xml:space="preserve">        </w:t>
-            </w:r>
-            <w:proofErr w:type="spellStart"/>
-            <w:r>
-              <w:rPr>
-                <w:lang w:val="en-CA"/>
-              </w:rPr>
-              <w:t>FinSi</w:t>
-            </w:r>
-            <w:proofErr w:type="spellEnd"/>
-          </w:p>
-          <w:p>
-            <w:pPr>
-              <w:pStyle w:val="CommentaireTableauRponse"/>
-              <w:rPr>
-                <w:lang w:val="en-CA"/>
-              </w:rPr>
-            </w:pPr>
-            <w:r>
-              <w:rPr>
-                <w:lang w:val="en-CA"/>
-              </w:rPr>
-              <w:t xml:space="preserve">    </w:t>
-            </w:r>
-            <w:proofErr w:type="spellStart"/>
-            <w:r>
-              <w:rPr>
-                <w:lang w:val="en-CA"/>
-              </w:rPr>
               <w:t>FinPour</w:t>
             </w:r>
             <w:proofErr w:type="spellEnd"/>
@@ -8468,35 +8229,12 @@
           <w:p>
             <w:pPr>
               <w:pStyle w:val="CommentaireTableauRponse"/>
-              <w:rPr>
-                <w:lang w:val="en-CA"/>
-              </w:rPr>
-            </w:pPr>
-            <w:r>
-              <w:rPr>
-                <w:lang w:val="en-CA"/>
-              </w:rPr>
-              <w:t xml:space="preserve">    </w:t>
-            </w:r>
-            <w:proofErr w:type="spellStart"/>
-            <w:r>
-              <w:rPr>
-                <w:lang w:val="en-CA"/>
-              </w:rPr>
-              <w:t>Retourner</w:t>
-            </w:r>
-            <w:proofErr w:type="spellEnd"/>
-            <w:r>
-              <w:rPr>
-                <w:lang w:val="en-CA"/>
-              </w:rPr>
-              <w:t xml:space="preserve"> </w:t>
-            </w:r>
-            <w:proofErr w:type="spellStart"/>
-            <w:r>
-              <w:rPr>
-                <w:lang w:val="en-CA"/>
-              </w:rPr>
+            </w:pPr>
+            <w:r>
+              <w:t xml:space="preserve">    Retourner </w:t>
+            </w:r>
+            <w:proofErr w:type="spellStart"/>
+            <w:r>
               <w:t>ligneComplète</w:t>
             </w:r>
             <w:proofErr w:type="spellEnd"/>
@@ -8544,7 +8282,7 @@
     </w:p>
     <w:p>
       <w:pPr>
-        <w:pStyle w:val="ListParagraph"/>
+        <w:pStyle w:val="Paragraphedeliste"/>
         <w:pBdr>
           <w:top w:val="single" w:sz="4" w:space="1" w:color="auto"/>
           <w:left w:val="single" w:sz="4" w:space="18" w:color="auto"/>
@@ -8626,7 +8364,7 @@
     </w:p>
     <w:p>
       <w:pPr>
-        <w:pStyle w:val="ListParagraph"/>
+        <w:pStyle w:val="Paragraphedeliste"/>
         <w:numPr>
           <w:ilvl w:val="0"/>
           <w:numId w:val="11"/>
@@ -8638,7 +8376,7 @@
     </w:p>
     <w:p>
       <w:pPr>
-        <w:pStyle w:val="ListParagraph"/>
+        <w:pStyle w:val="Paragraphedeliste"/>
         <w:numPr>
           <w:ilvl w:val="0"/>
           <w:numId w:val="11"/>
@@ -8653,7 +8391,7 @@
     </w:p>
     <w:p>
       <w:pPr>
-        <w:pStyle w:val="ListParagraph"/>
+        <w:pStyle w:val="Paragraphedeliste"/>
         <w:numPr>
           <w:ilvl w:val="0"/>
           <w:numId w:val="11"/>
@@ -8665,7 +8403,7 @@
     </w:p>
     <w:p>
       <w:pPr>
-        <w:pStyle w:val="ListParagraph"/>
+        <w:pStyle w:val="Paragraphedeliste"/>
         <w:numPr>
           <w:ilvl w:val="0"/>
           <w:numId w:val="11"/>
@@ -8677,7 +8415,7 @@
     </w:p>
     <w:p>
       <w:pPr>
-        <w:pStyle w:val="ListParagraph"/>
+        <w:pStyle w:val="Paragraphedeliste"/>
       </w:pPr>
     </w:p>
     <w:p>
@@ -8827,7 +8565,6 @@
           <w:color w:val="00B050"/>
           <w:sz w:val="20"/>
         </w:rPr>
-        <w:lastRenderedPageBreak/>
         <w:t>//</w:t>
       </w:r>
       <w:r>
@@ -9095,12 +8832,10 @@
       <w:r>
         <w:t>.</w:t>
       </w:r>
-      <w:bookmarkStart w:id="0" w:name="_GoBack"/>
-      <w:bookmarkEnd w:id="0"/>
     </w:p>
     <w:tbl>
       <w:tblPr>
-        <w:tblStyle w:val="TableGrid"/>
+        <w:tblStyle w:val="Grilledutableau"/>
         <w:tblW w:w="0" w:type="auto"/>
         <w:tblLook w:val="04A0" w:firstRow="1" w:lastRow="0" w:firstColumn="1" w:lastColumn="0" w:noHBand="0" w:noVBand="1"/>
       </w:tblPr>
@@ -9656,108 +9391,82 @@
             <w:pPr>
               <w:pStyle w:val="CommentaireTableauRponse"/>
               <w:ind w:left="426"/>
+            </w:pPr>
+            <w:proofErr w:type="spellStart"/>
+            <w:proofErr w:type="gramStart"/>
+            <w:r>
+              <w:t>tableauDeJeu</w:t>
+            </w:r>
+            <w:proofErr w:type="spellEnd"/>
+            <w:r>
+              <w:t>[</w:t>
+            </w:r>
+            <w:proofErr w:type="gramEnd"/>
+            <w:r>
+              <w:t xml:space="preserve">10][0] </w:t>
+            </w:r>
+            <w:r>
+              <w:sym w:font="Wingdings" w:char="F0DF"/>
+            </w:r>
+            <w:r>
+              <w:t xml:space="preserve"> </w:t>
+            </w:r>
+            <w:proofErr w:type="spellStart"/>
+            <w:r>
+              <w:t>TypeBloc.Gel</w:t>
+            </w:r>
+            <w:r>
+              <w:t>é</w:t>
+            </w:r>
+            <w:proofErr w:type="spellEnd"/>
+          </w:p>
+          <w:p>
+            <w:pPr>
+              <w:pStyle w:val="CommentaireTableauRponse"/>
+              <w:ind w:left="426"/>
+            </w:pPr>
+            <w:proofErr w:type="spellStart"/>
+            <w:proofErr w:type="gramStart"/>
+            <w:r>
+              <w:t>colonneCourante</w:t>
+            </w:r>
+            <w:proofErr w:type="spellEnd"/>
+            <w:proofErr w:type="gramEnd"/>
+            <w:r>
+              <w:t xml:space="preserve"> </w:t>
+            </w:r>
+            <w:r>
               <w:rPr>
                 <w:lang w:val="en-CA"/>
               </w:rPr>
+              <w:sym w:font="Wingdings" w:char="F0DF"/>
+            </w:r>
+            <w:r>
+              <w:t xml:space="preserve"> 0</w:t>
+            </w:r>
+          </w:p>
+          <w:p>
+            <w:pPr>
+              <w:pStyle w:val="CommentaireTableauRponse"/>
+              <w:ind w:left="426"/>
             </w:pPr>
             <w:proofErr w:type="spellStart"/>
             <w:proofErr w:type="gramStart"/>
             <w:r>
-              <w:t>tableauDeJeu</w:t>
-            </w:r>
-            <w:proofErr w:type="spellEnd"/>
-            <w:r>
-              <w:t>[</w:t>
-            </w:r>
+              <w:t>lignCourante</w:t>
+            </w:r>
+            <w:proofErr w:type="spellEnd"/>
             <w:proofErr w:type="gramEnd"/>
             <w:r>
-              <w:t xml:space="preserve">10][0] </w:t>
-            </w:r>
-            <w:r>
+              <w:t xml:space="preserve"> </w:t>
+            </w:r>
+            <w:r>
+              <w:rPr>
+                <w:lang w:val="en-CA"/>
+              </w:rPr>
               <w:sym w:font="Wingdings" w:char="F0DF"/>
             </w:r>
             <w:r>
-              <w:t xml:space="preserve"> </w:t>
-            </w:r>
-            <w:proofErr w:type="spellStart"/>
-            <w:r>
-              <w:t>TypeBloc.Gel</w:t>
-            </w:r>
-            <w:proofErr w:type="spellEnd"/>
-            <w:r>
-              <w:rPr>
-                <w:lang w:val="en-CA"/>
-              </w:rPr>
-              <w:t>é</w:t>
-            </w:r>
-          </w:p>
-          <w:p>
-            <w:pPr>
-              <w:pStyle w:val="CommentaireTableauRponse"/>
-              <w:ind w:left="426"/>
-              <w:rPr>
-                <w:lang w:val="en-CA"/>
-              </w:rPr>
-            </w:pPr>
-            <w:proofErr w:type="spellStart"/>
-            <w:r>
-              <w:rPr>
-                <w:lang w:val="en-CA"/>
-              </w:rPr>
-              <w:t>colonneCourante</w:t>
-            </w:r>
-            <w:proofErr w:type="spellEnd"/>
-            <w:r>
-              <w:rPr>
-                <w:lang w:val="en-CA"/>
-              </w:rPr>
-              <w:t xml:space="preserve"> </w:t>
-            </w:r>
-            <w:r>
-              <w:rPr>
-                <w:lang w:val="en-CA"/>
-              </w:rPr>
-              <w:sym w:font="Wingdings" w:char="F0DF"/>
-            </w:r>
-            <w:r>
-              <w:rPr>
-                <w:lang w:val="en-CA"/>
-              </w:rPr>
-              <w:t xml:space="preserve"> 0</w:t>
-            </w:r>
-          </w:p>
-          <w:p>
-            <w:pPr>
-              <w:pStyle w:val="CommentaireTableauRponse"/>
-              <w:ind w:left="426"/>
-              <w:rPr>
-                <w:lang w:val="en-CA"/>
-              </w:rPr>
-            </w:pPr>
-            <w:proofErr w:type="spellStart"/>
-            <w:r>
-              <w:rPr>
-                <w:lang w:val="en-CA"/>
-              </w:rPr>
-              <w:t>lignCourante</w:t>
-            </w:r>
-            <w:proofErr w:type="spellEnd"/>
-            <w:r>
-              <w:rPr>
-                <w:lang w:val="en-CA"/>
-              </w:rPr>
-              <w:t xml:space="preserve"> </w:t>
-            </w:r>
-            <w:r>
-              <w:rPr>
-                <w:lang w:val="en-CA"/>
-              </w:rPr>
-              <w:sym w:font="Wingdings" w:char="F0DF"/>
-            </w:r>
-            <w:r>
-              <w:rPr>
-                <w:lang w:val="en-CA"/>
-              </w:rPr>
               <w:t xml:space="preserve"> 8</w:t>
             </w:r>
           </w:p>
@@ -9967,6 +9676,7 @@
             <w:proofErr w:type="spellStart"/>
             <w:proofErr w:type="gramStart"/>
             <w:r>
+              <w:lastRenderedPageBreak/>
               <w:t>tableauDeJeu</w:t>
             </w:r>
             <w:proofErr w:type="spellEnd"/>
@@ -10039,7 +9749,6 @@
               <w:ind w:left="426"/>
             </w:pPr>
             <w:r>
-              <w:lastRenderedPageBreak/>
               <w:t>Affirmer(</w:t>
             </w:r>
             <w:proofErr w:type="spellStart"/>
@@ -10067,19 +9776,8 @@
               <w:t xml:space="preserve"> « erreur dans le mouvement </w:t>
             </w:r>
             <w:r>
-              <w:rPr>
-                <w:lang w:val="en-CA"/>
-              </w:rPr>
-              <w:t xml:space="preserve">à </w:t>
-            </w:r>
-            <w:proofErr w:type="spellStart"/>
-            <w:r>
-              <w:rPr>
-                <w:lang w:val="en-CA"/>
-              </w:rPr>
-              <w:t>droite</w:t>
-            </w:r>
-            <w:proofErr w:type="spellEnd"/>
+              <w:t>à droite</w:t>
+            </w:r>
             <w:r>
               <w:t> »)</w:t>
             </w:r>
@@ -10088,9 +9786,6 @@
             <w:pPr>
               <w:pStyle w:val="CommentaireTableauRponse"/>
               <w:ind w:left="426"/>
-              <w:rPr>
-                <w:lang w:val="en-CA"/>
-              </w:rPr>
             </w:pPr>
           </w:p>
           <w:p>
@@ -10208,9 +9903,6 @@
             <w:pPr>
               <w:pStyle w:val="CommentaireTableauRponse"/>
               <w:ind w:left="426"/>
-              <w:rPr>
-                <w:lang w:val="en-CA"/>
-              </w:rPr>
             </w:pPr>
             <w:r>
               <w:t>Affirmer(</w:t>
@@ -10235,19 +9927,8 @@
               <w:t xml:space="preserve"> « erreur dans le mouvement </w:t>
             </w:r>
             <w:r>
-              <w:rPr>
-                <w:lang w:val="en-CA"/>
-              </w:rPr>
-              <w:t xml:space="preserve">à </w:t>
-            </w:r>
-            <w:proofErr w:type="spellStart"/>
-            <w:r>
-              <w:rPr>
-                <w:lang w:val="en-CA"/>
-              </w:rPr>
-              <w:t>droite</w:t>
-            </w:r>
-            <w:proofErr w:type="spellEnd"/>
+              <w:t>à droite</w:t>
+            </w:r>
             <w:r>
               <w:t> »)</w:t>
             </w:r>
@@ -10315,118 +9996,89 @@
             <w:pPr>
               <w:pStyle w:val="CommentaireTableauRponse"/>
               <w:ind w:left="426"/>
+            </w:pPr>
+            <w:proofErr w:type="spellStart"/>
+            <w:proofErr w:type="gramStart"/>
+            <w:r>
+              <w:t>tableauDeJeu</w:t>
+            </w:r>
+            <w:proofErr w:type="spellEnd"/>
+            <w:r>
+              <w:t>[</w:t>
+            </w:r>
+            <w:proofErr w:type="gramEnd"/>
+            <w:r>
+              <w:t xml:space="preserve">0][5] </w:t>
+            </w:r>
+            <w:r>
+              <w:sym w:font="Wingdings" w:char="F0DF"/>
+            </w:r>
+            <w:r>
+              <w:t xml:space="preserve"> </w:t>
+            </w:r>
+            <w:proofErr w:type="spellStart"/>
+            <w:r>
+              <w:t>TypeBloc.Gel</w:t>
+            </w:r>
+            <w:r>
+              <w:t>é</w:t>
+            </w:r>
+            <w:proofErr w:type="spellEnd"/>
+          </w:p>
+          <w:p>
+            <w:pPr>
+              <w:pStyle w:val="CommentaireTableauRponse"/>
+              <w:ind w:left="426"/>
+            </w:pPr>
+            <w:proofErr w:type="spellStart"/>
+            <w:proofErr w:type="gramStart"/>
+            <w:r>
+              <w:t>ligneCourante</w:t>
+            </w:r>
+            <w:proofErr w:type="spellEnd"/>
+            <w:proofErr w:type="gramEnd"/>
+            <w:r>
+              <w:t xml:space="preserve"> </w:t>
+            </w:r>
+            <w:r>
               <w:rPr>
                 <w:lang w:val="en-CA"/>
               </w:rPr>
+              <w:sym w:font="Wingdings" w:char="F0DF"/>
+            </w:r>
+            <w:r>
+              <w:t xml:space="preserve"> 0</w:t>
+            </w:r>
+          </w:p>
+          <w:p>
+            <w:pPr>
+              <w:pStyle w:val="CommentaireTableauRponse"/>
+              <w:ind w:left="426"/>
             </w:pPr>
             <w:proofErr w:type="spellStart"/>
             <w:proofErr w:type="gramStart"/>
             <w:r>
-              <w:t>tableauDeJeu</w:t>
-            </w:r>
-            <w:proofErr w:type="spellEnd"/>
-            <w:r>
-              <w:t>[</w:t>
-            </w:r>
+              <w:t>colonneCourante</w:t>
+            </w:r>
+            <w:proofErr w:type="spellEnd"/>
             <w:proofErr w:type="gramEnd"/>
             <w:r>
-              <w:t xml:space="preserve">0][5] </w:t>
-            </w:r>
-            <w:r>
+              <w:t xml:space="preserve"> </w:t>
+            </w:r>
+            <w:r>
+              <w:rPr>
+                <w:lang w:val="en-CA"/>
+              </w:rPr>
               <w:sym w:font="Wingdings" w:char="F0DF"/>
             </w:r>
             <w:r>
-              <w:t xml:space="preserve"> </w:t>
-            </w:r>
-            <w:proofErr w:type="spellStart"/>
-            <w:r>
-              <w:t>TypeBloc.Gel</w:t>
-            </w:r>
-            <w:proofErr w:type="spellEnd"/>
-            <w:r>
-              <w:rPr>
-                <w:lang w:val="en-CA"/>
-              </w:rPr>
-              <w:t>é</w:t>
+              <w:t xml:space="preserve"> 3</w:t>
             </w:r>
           </w:p>
           <w:p>
             <w:pPr>
               <w:pStyle w:val="CommentaireTableauRponse"/>
               <w:ind w:left="426"/>
-              <w:rPr>
-                <w:lang w:val="en-CA"/>
-              </w:rPr>
-            </w:pPr>
-            <w:proofErr w:type="spellStart"/>
-            <w:r>
-              <w:rPr>
-                <w:lang w:val="en-CA"/>
-              </w:rPr>
-              <w:t>ligneCourante</w:t>
-            </w:r>
-            <w:proofErr w:type="spellEnd"/>
-            <w:r>
-              <w:rPr>
-                <w:lang w:val="en-CA"/>
-              </w:rPr>
-              <w:t xml:space="preserve"> </w:t>
-            </w:r>
-            <w:r>
-              <w:rPr>
-                <w:lang w:val="en-CA"/>
-              </w:rPr>
-              <w:sym w:font="Wingdings" w:char="F0DF"/>
-            </w:r>
-            <w:r>
-              <w:rPr>
-                <w:lang w:val="en-CA"/>
-              </w:rPr>
-              <w:t xml:space="preserve"> 0</w:t>
-            </w:r>
-          </w:p>
-          <w:p>
-            <w:pPr>
-              <w:pStyle w:val="CommentaireTableauRponse"/>
-              <w:ind w:left="426"/>
-              <w:rPr>
-                <w:lang w:val="en-CA"/>
-              </w:rPr>
-            </w:pPr>
-            <w:proofErr w:type="spellStart"/>
-            <w:r>
-              <w:rPr>
-                <w:lang w:val="en-CA"/>
-              </w:rPr>
-              <w:t>colonneCourante</w:t>
-            </w:r>
-            <w:proofErr w:type="spellEnd"/>
-            <w:r>
-              <w:rPr>
-                <w:lang w:val="en-CA"/>
-              </w:rPr>
-              <w:t xml:space="preserve"> </w:t>
-            </w:r>
-            <w:r>
-              <w:rPr>
-                <w:lang w:val="en-CA"/>
-              </w:rPr>
-              <w:sym w:font="Wingdings" w:char="F0DF"/>
-            </w:r>
-            <w:r>
-              <w:rPr>
-                <w:lang w:val="en-CA"/>
-              </w:rPr>
-              <w:t xml:space="preserve"> 3</w:t>
-            </w:r>
-          </w:p>
-          <w:p>
-            <w:pPr>
-              <w:pStyle w:val="CommentaireTableauRponse"/>
-              <w:ind w:left="426"/>
-              <w:rPr>
-                <w:lang w:val="en-CA"/>
-              </w:rPr>
             </w:pPr>
             <w:r>
               <w:t>Affirmer(</w:t>
@@ -10451,19 +10103,8 @@
               <w:t xml:space="preserve"> « erreur dans le mouvement </w:t>
             </w:r>
             <w:r>
-              <w:rPr>
-                <w:lang w:val="en-CA"/>
-              </w:rPr>
-              <w:t xml:space="preserve">à </w:t>
-            </w:r>
-            <w:proofErr w:type="spellStart"/>
-            <w:r>
-              <w:rPr>
-                <w:lang w:val="en-CA"/>
-              </w:rPr>
-              <w:t>droite</w:t>
-            </w:r>
-            <w:proofErr w:type="spellEnd"/>
+              <w:t>à droite</w:t>
+            </w:r>
             <w:r>
               <w:t> »)</w:t>
             </w:r>
@@ -10652,25 +10293,7 @@
               <w:sym w:font="Wingdings" w:char="F0DF"/>
             </w:r>
             <w:r>
-              <w:t xml:space="preserve"> {0,</w:t>
-            </w:r>
-            <w:r>
-              <w:t>-</w:t>
-            </w:r>
-            <w:r>
-              <w:t>1,</w:t>
-            </w:r>
-            <w:r>
-              <w:t>-</w:t>
-            </w:r>
-            <w:r>
-              <w:t>2,</w:t>
-            </w:r>
-            <w:r>
-              <w:t>-</w:t>
-            </w:r>
-            <w:r>
-              <w:t>2}</w:t>
+              <w:t xml:space="preserve"> {0,-1,-2,-2}</w:t>
             </w:r>
           </w:p>
           <w:p>
@@ -10805,9 +10428,6 @@
             <w:pPr>
               <w:pStyle w:val="CommentaireTableauRponse"/>
               <w:ind w:left="426"/>
-              <w:rPr>
-                <w:lang w:val="en-CA"/>
-              </w:rPr>
             </w:pPr>
             <w:r>
               <w:t>Affirmer(</w:t>
@@ -10831,13 +10451,7 @@
             </w:r>
             <w:proofErr w:type="gramEnd"/>
             <w:r>
-              <w:t xml:space="preserve"> «</w:t>
-            </w:r>
-            <w:r>
-              <w:t> erreur dans la rotation horaire</w:t>
-            </w:r>
-            <w:r>
-              <w:t> »)</w:t>
+              <w:t xml:space="preserve"> « erreur dans la rotation horaire »)</w:t>
             </w:r>
           </w:p>
           <w:p>
@@ -10850,9 +10464,6 @@
             <w:pPr>
               <w:pStyle w:val="CommentaireTableauRponse"/>
               <w:ind w:left="426"/>
-              <w:rPr>
-                <w:lang w:val="en-CA"/>
-              </w:rPr>
             </w:pPr>
             <w:r>
               <w:t xml:space="preserve"> </w:t>
@@ -10900,6 +10511,7 @@
                 <w:sz w:val="19"/>
                 <w:szCs w:val="19"/>
               </w:rPr>
+              <w:lastRenderedPageBreak/>
               <w:t xml:space="preserve">    //Jeu d’essai particulier #1 pour la rotation horaire :</w:t>
             </w:r>
           </w:p>
@@ -10953,7 +10565,6 @@
               <w:ind w:left="426"/>
             </w:pPr>
             <w:r>
-              <w:lastRenderedPageBreak/>
               <w:t>Affirmer(</w:t>
             </w:r>
             <w:proofErr w:type="spellStart"/>
@@ -10962,17 +10573,11 @@
             </w:r>
             <w:proofErr w:type="spellEnd"/>
             <w:r>
-              <w:t>(ROTATION_HORAIRE</w:t>
-            </w:r>
-            <w:r>
-              <w:t xml:space="preserve">) == </w:t>
+              <w:t xml:space="preserve">(ROTATION_HORAIRE) == </w:t>
             </w:r>
             <w:proofErr w:type="gramStart"/>
             <w:r>
-              <w:t>false</w:t>
-            </w:r>
-            <w:r>
-              <w:t xml:space="preserve"> ,</w:t>
+              <w:t>false ,</w:t>
             </w:r>
             <w:proofErr w:type="gramEnd"/>
             <w:r>
@@ -11022,111 +10627,82 @@
             <w:pPr>
               <w:pStyle w:val="CommentaireTableauRponse"/>
               <w:ind w:left="426"/>
+            </w:pPr>
+            <w:proofErr w:type="spellStart"/>
+            <w:proofErr w:type="gramStart"/>
+            <w:r>
+              <w:t>tableauDeJeu</w:t>
+            </w:r>
+            <w:proofErr w:type="spellEnd"/>
+            <w:r>
+              <w:t>[</w:t>
+            </w:r>
+            <w:proofErr w:type="gramEnd"/>
+            <w:r>
+              <w:t xml:space="preserve">1][4] </w:t>
+            </w:r>
+            <w:r>
+              <w:sym w:font="Wingdings" w:char="F0DF"/>
+            </w:r>
+            <w:r>
+              <w:t xml:space="preserve"> </w:t>
+            </w:r>
+            <w:proofErr w:type="spellStart"/>
+            <w:r>
+              <w:t>TypeBloc.Gel</w:t>
+            </w:r>
+            <w:r>
+              <w:t>é</w:t>
+            </w:r>
+            <w:proofErr w:type="spellEnd"/>
+          </w:p>
+          <w:p>
+            <w:pPr>
+              <w:pStyle w:val="CommentaireTableauRponse"/>
+              <w:ind w:left="426"/>
+            </w:pPr>
+            <w:proofErr w:type="spellStart"/>
+            <w:proofErr w:type="gramStart"/>
+            <w:r>
+              <w:t>colonneCourante</w:t>
+            </w:r>
+            <w:proofErr w:type="spellEnd"/>
+            <w:proofErr w:type="gramEnd"/>
+            <w:r>
+              <w:t xml:space="preserve"> </w:t>
+            </w:r>
+            <w:r>
               <w:rPr>
                 <w:lang w:val="en-CA"/>
               </w:rPr>
+              <w:sym w:font="Wingdings" w:char="F0DF"/>
+            </w:r>
+            <w:r>
+              <w:t xml:space="preserve"> 4</w:t>
+            </w:r>
+          </w:p>
+          <w:p>
+            <w:pPr>
+              <w:pStyle w:val="CommentaireTableauRponse"/>
+              <w:ind w:left="426"/>
             </w:pPr>
             <w:proofErr w:type="spellStart"/>
             <w:proofErr w:type="gramStart"/>
             <w:r>
-              <w:t>tableauDeJeu</w:t>
-            </w:r>
-            <w:proofErr w:type="spellEnd"/>
-            <w:r>
-              <w:t>[</w:t>
-            </w:r>
+              <w:t>ligneCourante</w:t>
+            </w:r>
+            <w:proofErr w:type="spellEnd"/>
             <w:proofErr w:type="gramEnd"/>
             <w:r>
-              <w:t>1][4</w:t>
-            </w:r>
-            <w:r>
-              <w:t xml:space="preserve">] </w:t>
-            </w:r>
-            <w:r>
+              <w:t xml:space="preserve"> </w:t>
+            </w:r>
+            <w:r>
+              <w:rPr>
+                <w:lang w:val="en-CA"/>
+              </w:rPr>
               <w:sym w:font="Wingdings" w:char="F0DF"/>
             </w:r>
             <w:r>
-              <w:t xml:space="preserve"> </w:t>
-            </w:r>
-            <w:proofErr w:type="spellStart"/>
-            <w:r>
-              <w:t>TypeBloc.Gel</w:t>
-            </w:r>
-            <w:proofErr w:type="spellEnd"/>
-            <w:r>
-              <w:rPr>
-                <w:lang w:val="en-CA"/>
-              </w:rPr>
-              <w:t>é</w:t>
-            </w:r>
-          </w:p>
-          <w:p>
-            <w:pPr>
-              <w:pStyle w:val="CommentaireTableauRponse"/>
-              <w:ind w:left="426"/>
-              <w:rPr>
-                <w:lang w:val="en-CA"/>
-              </w:rPr>
-            </w:pPr>
-            <w:proofErr w:type="spellStart"/>
-            <w:r>
-              <w:rPr>
-                <w:lang w:val="en-CA"/>
-              </w:rPr>
-              <w:t>colonneCourante</w:t>
-            </w:r>
-            <w:proofErr w:type="spellEnd"/>
-            <w:r>
-              <w:rPr>
-                <w:lang w:val="en-CA"/>
-              </w:rPr>
-              <w:t xml:space="preserve"> </w:t>
-            </w:r>
-            <w:r>
-              <w:rPr>
-                <w:lang w:val="en-CA"/>
-              </w:rPr>
-              <w:sym w:font="Wingdings" w:char="F0DF"/>
-            </w:r>
-            <w:r>
-              <w:rPr>
-                <w:lang w:val="en-CA"/>
-              </w:rPr>
-              <w:t xml:space="preserve"> 4</w:t>
-            </w:r>
-          </w:p>
-          <w:p>
-            <w:pPr>
-              <w:pStyle w:val="CommentaireTableauRponse"/>
-              <w:ind w:left="426"/>
-              <w:rPr>
-                <w:lang w:val="en-CA"/>
-              </w:rPr>
-            </w:pPr>
-            <w:proofErr w:type="spellStart"/>
-            <w:r>
-              <w:rPr>
-                <w:lang w:val="en-CA"/>
-              </w:rPr>
-              <w:t>ligneCourante</w:t>
-            </w:r>
-            <w:proofErr w:type="spellEnd"/>
-            <w:r>
-              <w:rPr>
-                <w:lang w:val="en-CA"/>
-              </w:rPr>
-              <w:t xml:space="preserve"> </w:t>
-            </w:r>
-            <w:r>
-              <w:rPr>
-                <w:lang w:val="en-CA"/>
-              </w:rPr>
-              <w:sym w:font="Wingdings" w:char="F0DF"/>
-            </w:r>
-            <w:r>
-              <w:rPr>
-                <w:lang w:val="en-CA"/>
-              </w:rPr>
               <w:t xml:space="preserve"> 0</w:t>
             </w:r>
           </w:p>
@@ -11198,9 +10774,6 @@
             <w:pPr>
               <w:pStyle w:val="CommentaireTableauRponse"/>
               <w:ind w:left="426"/>
-              <w:rPr>
-                <w:lang w:val="en-CA"/>
-              </w:rPr>
             </w:pPr>
             <w:proofErr w:type="spellStart"/>
             <w:proofErr w:type="gramStart"/>
@@ -11231,9 +10804,6 @@
             <w:pPr>
               <w:pStyle w:val="CommentaireTableauRponse"/>
               <w:ind w:left="426"/>
-              <w:rPr>
-                <w:lang w:val="en-CA"/>
-              </w:rPr>
             </w:pPr>
             <w:proofErr w:type="spellStart"/>
             <w:proofErr w:type="gramStart"/>
@@ -11246,10 +10816,7 @@
             </w:r>
             <w:proofErr w:type="gramEnd"/>
             <w:r>
-              <w:t>2</w:t>
-            </w:r>
-            <w:r>
-              <w:t xml:space="preserve">][4] </w:t>
+              <w:t xml:space="preserve">2][4] </w:t>
             </w:r>
             <w:r>
               <w:sym w:font="Wingdings" w:char="F0DF"/>
@@ -11261,13 +10828,10 @@
             <w:r>
               <w:t>TypeBloc.Gel</w:t>
             </w:r>
-            <w:proofErr w:type="spellEnd"/>
-            <w:r>
-              <w:rPr>
-                <w:lang w:val="en-CA"/>
-              </w:rPr>
+            <w:r>
               <w:t>é</w:t>
             </w:r>
+            <w:proofErr w:type="spellEnd"/>
           </w:p>
           <w:p>
             <w:pPr>
@@ -11488,7 +11052,7 @@
     </w:p>
     <w:tbl>
       <w:tblPr>
-        <w:tblStyle w:val="TableGrid"/>
+        <w:tblStyle w:val="Grilledutableau"/>
         <w:tblW w:w="0" w:type="auto"/>
         <w:tblBorders>
           <w:top w:val="none" w:sz="0" w:space="0" w:color="auto"/>
@@ -11536,7 +11100,7 @@
     <w:p/>
     <w:p>
       <w:pPr>
-        <w:pStyle w:val="ListParagraph"/>
+        <w:pStyle w:val="Paragraphedeliste"/>
         <w:pBdr>
           <w:top w:val="single" w:sz="4" w:space="1" w:color="auto"/>
           <w:left w:val="single" w:sz="4" w:space="18" w:color="auto"/>
@@ -11669,7 +11233,7 @@
     </w:p>
     <w:tbl>
       <w:tblPr>
-        <w:tblStyle w:val="TableGrid"/>
+        <w:tblStyle w:val="Grilledutableau"/>
         <w:tblW w:w="0" w:type="auto"/>
         <w:tblLook w:val="04A0" w:firstRow="1" w:lastRow="0" w:firstColumn="1" w:lastColumn="0" w:noHBand="0" w:noVBand="1"/>
       </w:tblPr>
@@ -12480,7 +12044,7 @@
     </w:p>
     <w:p>
       <w:pPr>
-        <w:pStyle w:val="ListParagraph"/>
+        <w:pStyle w:val="Paragraphedeliste"/>
         <w:pBdr>
           <w:top w:val="single" w:sz="4" w:space="1" w:color="auto"/>
           <w:left w:val="single" w:sz="4" w:space="18" w:color="auto"/>
@@ -12554,7 +12118,7 @@
     </w:p>
     <w:tbl>
       <w:tblPr>
-        <w:tblStyle w:val="TableGrid"/>
+        <w:tblStyle w:val="Grilledutableau"/>
         <w:tblW w:w="0" w:type="auto"/>
         <w:tblLook w:val="04A0" w:firstRow="1" w:lastRow="0" w:firstColumn="1" w:lastColumn="0" w:noHBand="0" w:noVBand="1"/>
       </w:tblPr>
@@ -12617,14 +12181,6 @@
               <w:pStyle w:val="CommentaireTableauRponse"/>
             </w:pPr>
             <w:r>
-              <w:t>//Déclaration et pseudocode de la fonction ici</w:t>
-            </w:r>
-          </w:p>
-          <w:p>
-            <w:pPr>
-              <w:pStyle w:val="CommentaireTableauRponse"/>
-            </w:pPr>
-            <w:r>
               <w:t xml:space="preserve">Fonction </w:t>
             </w:r>
             <w:proofErr w:type="spellStart"/>
@@ -12637,7 +12193,10 @@
             </w:r>
             <w:proofErr w:type="spellStart"/>
             <w:r>
-              <w:t>lignedeDépart</w:t>
+              <w:t>ligneD</w:t>
+            </w:r>
+            <w:r>
+              <w:t>eDépart</w:t>
             </w:r>
             <w:proofErr w:type="spellEnd"/>
             <w:r>
@@ -12664,178 +12223,217 @@
             <w:r>
               <w:t xml:space="preserve"> à 0</w:t>
             </w:r>
-            <w:r>
+          </w:p>
+          <w:p>
+            <w:pPr>
+              <w:pStyle w:val="CommentaireTableauRponse"/>
+            </w:pPr>
+            <w:r>
+              <w:t xml:space="preserve">        Pour j de 0 à Taille(</w:t>
+            </w:r>
+            <w:proofErr w:type="spellStart"/>
+            <w:proofErr w:type="gramStart"/>
+            <w:r>
+              <w:t>tableauDeJeu</w:t>
+            </w:r>
+            <w:proofErr w:type="spellEnd"/>
+            <w:r>
+              <w:t>[</w:t>
+            </w:r>
+            <w:proofErr w:type="gramEnd"/>
+            <w:r>
+              <w:t>0]) – 1</w:t>
+            </w:r>
+          </w:p>
+          <w:p>
+            <w:pPr>
+              <w:pStyle w:val="CommentaireTableauRponse"/>
+            </w:pPr>
+            <w:r>
+              <w:t xml:space="preserve">            Si </w:t>
+            </w:r>
+            <w:proofErr w:type="spellStart"/>
+            <w:r>
+              <w:t>tableauDeJeu</w:t>
+            </w:r>
+            <w:proofErr w:type="spellEnd"/>
+            <w:r>
+              <w:t xml:space="preserve">[i][j] == </w:t>
+            </w:r>
+            <w:proofErr w:type="spellStart"/>
+            <w:r>
+              <w:t>TypeBloc.Gelé</w:t>
+            </w:r>
+            <w:proofErr w:type="spellEnd"/>
+          </w:p>
+          <w:p>
+            <w:pPr>
+              <w:pStyle w:val="CommentaireTableauRponse"/>
+              <w:rPr>
+                <w:lang w:val="en-CA"/>
+              </w:rPr>
+            </w:pPr>
+            <w:r>
+              <w:rPr>
+                <w:lang w:val="en-CA"/>
+              </w:rPr>
+              <w:t xml:space="preserve">                </w:t>
+            </w:r>
+            <w:proofErr w:type="spellStart"/>
+            <w:proofErr w:type="gramStart"/>
+            <w:r>
+              <w:rPr>
+                <w:lang w:val="en-CA"/>
+              </w:rPr>
+              <w:t>tableauDeJeu</w:t>
+            </w:r>
+            <w:proofErr w:type="spellEnd"/>
+            <w:r>
+              <w:rPr>
+                <w:lang w:val="en-CA"/>
+              </w:rPr>
+              <w:t>[</w:t>
+            </w:r>
+            <w:proofErr w:type="spellStart"/>
+            <w:proofErr w:type="gramEnd"/>
+            <w:r>
+              <w:rPr>
+                <w:lang w:val="en-CA"/>
+              </w:rPr>
+              <w:t>i</w:t>
+            </w:r>
+            <w:proofErr w:type="spellEnd"/>
+            <w:r>
+              <w:rPr>
+                <w:lang w:val="en-CA"/>
+              </w:rPr>
               <w:t xml:space="preserve"> + 1</w:t>
             </w:r>
-          </w:p>
-          <w:p>
-            <w:pPr>
-              <w:pStyle w:val="CommentaireTableauRponse"/>
-            </w:pPr>
-            <w:r>
-              <w:t xml:space="preserve">        Pour j de 0 à Taille(</w:t>
-            </w:r>
-            <w:proofErr w:type="spellStart"/>
-            <w:proofErr w:type="gramStart"/>
-            <w:r>
+            <w:r>
+              <w:rPr>
+                <w:lang w:val="en-CA"/>
+              </w:rPr>
+              <w:t xml:space="preserve">][j] </w:t>
+            </w:r>
+            <w:r>
+              <w:sym w:font="Wingdings" w:char="F0DF"/>
+            </w:r>
+            <w:r>
+              <w:rPr>
+                <w:lang w:val="en-CA"/>
+              </w:rPr>
+              <w:t xml:space="preserve"> </w:t>
+            </w:r>
+            <w:proofErr w:type="spellStart"/>
+            <w:r>
+              <w:rPr>
+                <w:lang w:val="en-CA"/>
+              </w:rPr>
               <w:t>tableauDeJeu</w:t>
             </w:r>
             <w:proofErr w:type="spellEnd"/>
             <w:r>
+              <w:rPr>
+                <w:lang w:val="en-CA"/>
+              </w:rPr>
               <w:t>[</w:t>
             </w:r>
-            <w:proofErr w:type="gramEnd"/>
-            <w:r>
-              <w:t>0]) – 1</w:t>
-            </w:r>
-          </w:p>
-          <w:p>
-            <w:pPr>
-              <w:pStyle w:val="CommentaireTableauRponse"/>
-            </w:pPr>
-            <w:r>
-              <w:t xml:space="preserve">            Si </w:t>
-            </w:r>
-            <w:proofErr w:type="spellStart"/>
-            <w:r>
+            <w:proofErr w:type="spellStart"/>
+            <w:r>
+              <w:rPr>
+                <w:lang w:val="en-CA"/>
+              </w:rPr>
+              <w:t>i</w:t>
+            </w:r>
+            <w:proofErr w:type="spellEnd"/>
+            <w:r>
+              <w:rPr>
+                <w:lang w:val="en-CA"/>
+              </w:rPr>
+              <w:t>][j]</w:t>
+            </w:r>
+          </w:p>
+          <w:p>
+            <w:pPr>
+              <w:pStyle w:val="CommentaireTableauRponse"/>
+              <w:rPr>
+                <w:lang w:val="en-CA"/>
+              </w:rPr>
+            </w:pPr>
+            <w:r>
+              <w:rPr>
+                <w:lang w:val="en-CA"/>
+              </w:rPr>
+              <w:t xml:space="preserve">            </w:t>
+            </w:r>
+            <w:r>
+              <w:rPr>
+                <w:lang w:val="en-CA"/>
+              </w:rPr>
+              <w:t xml:space="preserve">    </w:t>
+            </w:r>
+            <w:proofErr w:type="spellStart"/>
+            <w:r>
+              <w:rPr>
+                <w:lang w:val="en-CA"/>
+              </w:rPr>
               <w:t>tableauDeJeu</w:t>
             </w:r>
             <w:proofErr w:type="spellEnd"/>
             <w:r>
-              <w:t xml:space="preserve">[i][j] == </w:t>
-            </w:r>
-            <w:proofErr w:type="spellStart"/>
-            <w:r>
-              <w:t>TypeBloc.Gelé</w:t>
-            </w:r>
-            <w:proofErr w:type="spellEnd"/>
-          </w:p>
-          <w:p>
-            <w:pPr>
-              <w:pStyle w:val="CommentaireTableauRponse"/>
               <w:rPr>
                 <w:lang w:val="en-CA"/>
               </w:rPr>
-            </w:pPr>
-            <w:r>
-              <w:t xml:space="preserve">                </w:t>
+              <w:t>[</w:t>
             </w:r>
             <w:proofErr w:type="spellStart"/>
             <w:r>
               <w:rPr>
                 <w:lang w:val="en-CA"/>
               </w:rPr>
-              <w:t>tableauDeJeu</w:t>
+              <w:t>i</w:t>
             </w:r>
             <w:proofErr w:type="spellEnd"/>
             <w:r>
               <w:rPr>
                 <w:lang w:val="en-CA"/>
               </w:rPr>
-              <w:t>[</w:t>
-            </w:r>
-            <w:proofErr w:type="spellStart"/>
+              <w:t xml:space="preserve">][j] </w:t>
+            </w:r>
             <w:r>
               <w:rPr>
                 <w:lang w:val="en-CA"/>
               </w:rPr>
-              <w:t>i</w:t>
-            </w:r>
-            <w:proofErr w:type="spellEnd"/>
+              <w:sym w:font="Wingdings" w:char="F0DF"/>
+            </w:r>
             <w:r>
               <w:rPr>
                 <w:lang w:val="en-CA"/>
               </w:rPr>
-              <w:t xml:space="preserve">][j] </w:t>
-            </w:r>
-            <w:r>
-              <w:sym w:font="Wingdings" w:char="F0DF"/>
-            </w:r>
+              <w:t xml:space="preserve"> </w:t>
+            </w:r>
+            <w:proofErr w:type="spellStart"/>
             <w:r>
               <w:rPr>
                 <w:lang w:val="en-CA"/>
               </w:rPr>
-              <w:t xml:space="preserve"> </w:t>
-            </w:r>
-            <w:proofErr w:type="spellStart"/>
-            <w:proofErr w:type="gramStart"/>
+              <w:t>TypeBloc.None</w:t>
+            </w:r>
+            <w:proofErr w:type="spellEnd"/>
+          </w:p>
+          <w:p>
+            <w:pPr>
+              <w:pStyle w:val="CommentaireTableauRponse"/>
+            </w:pPr>
             <w:r>
               <w:rPr>
                 <w:lang w:val="en-CA"/>
               </w:rPr>
-              <w:t>tableauDeJeu</w:t>
-            </w:r>
-            <w:proofErr w:type="spellEnd"/>
-            <w:r>
-              <w:rPr>
-                <w:lang w:val="en-CA"/>
-              </w:rPr>
-              <w:t>[</w:t>
-            </w:r>
-            <w:proofErr w:type="spellStart"/>
-            <w:proofErr w:type="gramEnd"/>
-            <w:r>
-              <w:rPr>
-                <w:lang w:val="en-CA"/>
-              </w:rPr>
-              <w:t>i</w:t>
-            </w:r>
-            <w:proofErr w:type="spellEnd"/>
-            <w:r>
-              <w:rPr>
-                <w:lang w:val="en-CA"/>
-              </w:rPr>
-              <w:t xml:space="preserve"> + 1][j]</w:t>
-            </w:r>
-          </w:p>
-          <w:p>
-            <w:pPr>
-              <w:pStyle w:val="CommentaireTableauRponse"/>
-            </w:pPr>
-            <w:r>
-              <w:rPr>
-                <w:lang w:val="en-CA"/>
-              </w:rPr>
               <w:t xml:space="preserve">            </w:t>
             </w:r>
             <w:proofErr w:type="spellStart"/>
             <w:r>
               <w:t>FinSi</w:t>
-            </w:r>
-            <w:proofErr w:type="spellEnd"/>
-          </w:p>
-          <w:p>
-            <w:pPr>
-              <w:pStyle w:val="CommentaireTableauRponse"/>
-            </w:pPr>
-            <w:r>
-              <w:t xml:space="preserve">            </w:t>
-            </w:r>
-            <w:proofErr w:type="spellStart"/>
-            <w:proofErr w:type="gramStart"/>
-            <w:r>
-              <w:t>tableauDeJeu</w:t>
-            </w:r>
-            <w:proofErr w:type="spellEnd"/>
-            <w:r>
-              <w:t>[</w:t>
-            </w:r>
-            <w:proofErr w:type="gramEnd"/>
-            <w:r>
-              <w:t xml:space="preserve">i + 1][j] </w:t>
-            </w:r>
-            <w:r>
-              <w:rPr>
-                <w:lang w:val="en-CA"/>
-              </w:rPr>
-              <w:sym w:font="Wingdings" w:char="F0DF"/>
-            </w:r>
-            <w:r>
-              <w:t xml:space="preserve"> </w:t>
-            </w:r>
-            <w:proofErr w:type="spellStart"/>
-            <w:r>
-              <w:t>TypeBloc.None</w:t>
             </w:r>
             <w:proofErr w:type="spellEnd"/>
           </w:p>
@@ -12882,7 +12480,7 @@
     </w:p>
     <w:p>
       <w:pPr>
-        <w:pStyle w:val="ListParagraph"/>
+        <w:pStyle w:val="Paragraphedeliste"/>
         <w:pBdr>
           <w:top w:val="single" w:sz="4" w:space="1" w:color="auto"/>
           <w:left w:val="single" w:sz="4" w:space="18" w:color="auto"/>
@@ -12927,11 +12525,11 @@
       </w:r>
       <w:proofErr w:type="gramEnd"/>
       <w:r>
-        <w:t xml:space="preserve"> dans le mandat commun. Cette fonction est cruciale dans le jeu car nous voulons à tout prix éviter des anomalies au niveau des mouvements et rotations (bloc qui sort de la surface de jeu, qui passe </w:t>
+        <w:t xml:space="preserve"> dans le mandat commun. Cette fonction est cruciale dans le jeu car nous voulons à tout prix éviter des anomalies au niveau des mouvements et rotations (bloc qui sort de la surface de jeu, qui passe au travers d’un morceau gelé, etc.). Parmi le choix des jeux d’essais à effectuer sur le bloc actif, il </w:t>
       </w:r>
       <w:r>
         <w:lastRenderedPageBreak/>
-        <w:t>au travers d’un morceau gelé, etc.). Parmi le choix des jeux d’essais à effectuer sur le bloc actif, il faudra donc considérer la proximité des limites du jeu et morceaux qui sont gelés pour bâtir de bons tests.</w:t>
+        <w:t>faudra donc considérer la proximité des limites du jeu et morceaux qui sont gelés pour bâtir de bons tests.</w:t>
       </w:r>
     </w:p>
     <w:p>
@@ -12947,7 +12545,7 @@
     </w:p>
     <w:p>
       <w:pPr>
-        <w:pStyle w:val="ListParagraph"/>
+        <w:pStyle w:val="Paragraphedeliste"/>
         <w:numPr>
           <w:ilvl w:val="0"/>
           <w:numId w:val="12"/>
@@ -12959,7 +12557,7 @@
     </w:p>
     <w:p>
       <w:pPr>
-        <w:pStyle w:val="ListParagraph"/>
+        <w:pStyle w:val="Paragraphedeliste"/>
         <w:numPr>
           <w:ilvl w:val="0"/>
           <w:numId w:val="12"/>
@@ -12971,7 +12569,7 @@
     </w:p>
     <w:p>
       <w:pPr>
-        <w:pStyle w:val="ListParagraph"/>
+        <w:pStyle w:val="Paragraphedeliste"/>
         <w:numPr>
           <w:ilvl w:val="0"/>
           <w:numId w:val="12"/>
@@ -12983,7 +12581,7 @@
     </w:p>
     <w:p>
       <w:pPr>
-        <w:pStyle w:val="ListParagraph"/>
+        <w:pStyle w:val="Paragraphedeliste"/>
         <w:numPr>
           <w:ilvl w:val="0"/>
           <w:numId w:val="12"/>
@@ -13092,7 +12690,7 @@
     </w:p>
     <w:tbl>
       <w:tblPr>
-        <w:tblStyle w:val="TableGrid"/>
+        <w:tblStyle w:val="Grilledutableau"/>
         <w:tblW w:w="0" w:type="auto"/>
         <w:tblLook w:val="04A0" w:firstRow="1" w:lastRow="0" w:firstColumn="1" w:lastColumn="0" w:noHBand="0" w:noVBand="1"/>
       </w:tblPr>
@@ -13360,18 +12958,176 @@
               <w:pStyle w:val="CommentaireTableauRponse"/>
               <w:ind w:left="426"/>
             </w:pPr>
+            <w:proofErr w:type="spellStart"/>
+            <w:proofErr w:type="gramStart"/>
+            <w:r>
+              <w:t>blocActifY</w:t>
+            </w:r>
+            <w:proofErr w:type="spellEnd"/>
+            <w:proofErr w:type="gramEnd"/>
+            <w:r>
+              <w:t xml:space="preserve"> </w:t>
+            </w:r>
+            <w:r>
+              <w:sym w:font="Wingdings" w:char="F0DF"/>
+            </w:r>
+            <w:r>
+              <w:t xml:space="preserve"> {0,</w:t>
+            </w:r>
+            <w:r>
+              <w:t xml:space="preserve"> </w:t>
+            </w:r>
+            <w:r>
+              <w:t>1,</w:t>
+            </w:r>
+            <w:r>
+              <w:t xml:space="preserve"> </w:t>
+            </w:r>
+            <w:r>
+              <w:t>2,</w:t>
+            </w:r>
+            <w:r>
+              <w:t xml:space="preserve"> 3</w:t>
+            </w:r>
+            <w:r>
+              <w:t>}</w:t>
+            </w:r>
           </w:p>
           <w:p>
             <w:pPr>
               <w:pStyle w:val="CommentaireTableauRponse"/>
               <w:ind w:left="426"/>
             </w:pPr>
+            <w:proofErr w:type="spellStart"/>
+            <w:proofErr w:type="gramStart"/>
+            <w:r>
+              <w:t>blocActifX</w:t>
+            </w:r>
+            <w:proofErr w:type="spellEnd"/>
+            <w:proofErr w:type="gramEnd"/>
+            <w:r>
+              <w:t xml:space="preserve"> </w:t>
+            </w:r>
+            <w:r>
+              <w:sym w:font="Wingdings" w:char="F0DF"/>
+            </w:r>
+            <w:r>
+              <w:t xml:space="preserve"> {1,</w:t>
+            </w:r>
+            <w:r>
+              <w:t xml:space="preserve"> </w:t>
+            </w:r>
+            <w:r>
+              <w:t>1,</w:t>
+            </w:r>
+            <w:r>
+              <w:t xml:space="preserve"> </w:t>
+            </w:r>
+            <w:r>
+              <w:t>1,</w:t>
+            </w:r>
+            <w:r>
+              <w:t xml:space="preserve"> 1</w:t>
+            </w:r>
+            <w:r>
+              <w:t>}</w:t>
+            </w:r>
           </w:p>
           <w:p>
             <w:pPr>
               <w:pStyle w:val="CommentaireTableauRponse"/>
               <w:ind w:left="426"/>
             </w:pPr>
+          </w:p>
+          <w:p>
+            <w:pPr>
+              <w:pStyle w:val="CommentaireTableauRponse"/>
+              <w:ind w:left="426"/>
+            </w:pPr>
+            <w:proofErr w:type="spellStart"/>
+            <w:proofErr w:type="gramStart"/>
+            <w:r>
+              <w:t>colonneCourante</w:t>
+            </w:r>
+            <w:proofErr w:type="spellEnd"/>
+            <w:proofErr w:type="gramEnd"/>
+            <w:r>
+              <w:t xml:space="preserve"> </w:t>
+            </w:r>
+            <w:r>
+              <w:sym w:font="Wingdings" w:char="F0DF"/>
+            </w:r>
+            <w:r>
+              <w:t xml:space="preserve"> 0</w:t>
+            </w:r>
+          </w:p>
+          <w:p>
+            <w:pPr>
+              <w:pStyle w:val="CommentaireTableauRponse"/>
+              <w:ind w:left="426"/>
+            </w:pPr>
+            <w:proofErr w:type="spellStart"/>
+            <w:proofErr w:type="gramStart"/>
+            <w:r>
+              <w:t>ligneCourante</w:t>
+            </w:r>
+            <w:proofErr w:type="spellEnd"/>
+            <w:proofErr w:type="gramEnd"/>
+            <w:r>
+              <w:t xml:space="preserve"> </w:t>
+            </w:r>
+            <w:r>
+              <w:sym w:font="Wingdings" w:char="F0DF"/>
+            </w:r>
+            <w:r>
+              <w:t xml:space="preserve"> 0</w:t>
+            </w:r>
+          </w:p>
+          <w:p>
+            <w:pPr>
+              <w:pStyle w:val="CommentaireTableauRponse"/>
+              <w:ind w:left="426"/>
+            </w:pPr>
+          </w:p>
+          <w:p>
+            <w:pPr>
+              <w:pStyle w:val="CommentaireTableauRponse"/>
+              <w:ind w:left="426"/>
+            </w:pPr>
+            <w:r>
+              <w:t>Affirmer(</w:t>
+            </w:r>
+            <w:proofErr w:type="spellStart"/>
+            <w:r>
+              <w:t>Bloc</w:t>
+            </w:r>
+            <w:r>
+              <w:t>PeutBouger</w:t>
+            </w:r>
+            <w:proofErr w:type="spellEnd"/>
+            <w:r>
+              <w:t xml:space="preserve">(GAUCHE) == </w:t>
+            </w:r>
+            <w:proofErr w:type="spellStart"/>
+            <w:r>
+              <w:t>true</w:t>
+            </w:r>
+            <w:proofErr w:type="spellEnd"/>
+            <w:r>
+              <w:t xml:space="preserve">, </w:t>
+            </w:r>
+            <w:r>
+              <w:t>"</w:t>
+            </w:r>
+            <w:r>
+              <w:t>Erreur dans le déplacement du bloc vers la gauche.</w:t>
+            </w:r>
+            <w:r>
+              <w:t>"</w:t>
+            </w:r>
+            <w:r>
+              <w:t>)</w:t>
+            </w:r>
           </w:p>
           <w:p>
             <w:pPr>
@@ -13425,18 +13181,85 @@
               <w:pStyle w:val="CommentaireTableauRponse"/>
               <w:ind w:left="426"/>
             </w:pPr>
+            <w:proofErr w:type="spellStart"/>
+            <w:proofErr w:type="gramStart"/>
+            <w:r>
+              <w:t>colonneCourante</w:t>
+            </w:r>
+            <w:proofErr w:type="spellEnd"/>
+            <w:proofErr w:type="gramEnd"/>
+            <w:r>
+              <w:t xml:space="preserve"> </w:t>
+            </w:r>
+            <w:r>
+              <w:sym w:font="Wingdings" w:char="F0DF"/>
+            </w:r>
+            <w:r>
+              <w:t xml:space="preserve"> -1</w:t>
+            </w:r>
           </w:p>
           <w:p>
             <w:pPr>
               <w:pStyle w:val="CommentaireTableauRponse"/>
               <w:ind w:left="426"/>
             </w:pPr>
+            <w:proofErr w:type="spellStart"/>
+            <w:r>
+              <w:t>ligneCourante</w:t>
+            </w:r>
+            <w:proofErr w:type="spellEnd"/>
+            <w:r>
+              <w:t xml:space="preserve"> </w:t>
+            </w:r>
+            <w:r>
+              <w:sym w:font="Wingdings" w:char="F0DF"/>
+            </w:r>
+            <w:r>
+              <w:t xml:space="preserve"> -1</w:t>
+            </w:r>
+            <w:bookmarkStart w:id="0" w:name="_GoBack"/>
+            <w:bookmarkEnd w:id="0"/>
           </w:p>
           <w:p>
             <w:pPr>
               <w:pStyle w:val="CommentaireTableauRponse"/>
               <w:ind w:left="426"/>
             </w:pPr>
+          </w:p>
+          <w:p>
+            <w:pPr>
+              <w:pStyle w:val="CommentaireTableauRponse"/>
+              <w:ind w:left="426"/>
+            </w:pPr>
+            <w:r>
+              <w:t>Affirmer(</w:t>
+            </w:r>
+            <w:proofErr w:type="spellStart"/>
+            <w:r>
+              <w:t>BlocPeutBouger</w:t>
+            </w:r>
+            <w:proofErr w:type="spellEnd"/>
+            <w:r>
+              <w:t xml:space="preserve">(GAUCHE) == </w:t>
+            </w:r>
+            <w:r>
+              <w:t>false</w:t>
+            </w:r>
+            <w:r>
+              <w:t xml:space="preserve">, </w:t>
+            </w:r>
+            <w:r>
+              <w:t>"</w:t>
+            </w:r>
+            <w:r>
+              <w:t xml:space="preserve">Erreur dans la collision du bloc sur les </w:t>
+            </w:r>
+            <w:r>
+              <w:t>"</w:t>
+            </w:r>
+            <w:r>
+              <w:t>)</w:t>
+            </w:r>
           </w:p>
           <w:p>
             <w:pPr>
@@ -13661,6 +13484,7 @@
                 <w:sz w:val="19"/>
                 <w:szCs w:val="19"/>
               </w:rPr>
+              <w:lastRenderedPageBreak/>
               <w:t xml:space="preserve">    //Jeu d’essai général pour </w:t>
             </w:r>
             <w:r>
@@ -13726,7 +13550,6 @@
                 <w:sz w:val="19"/>
                 <w:szCs w:val="19"/>
               </w:rPr>
-              <w:lastRenderedPageBreak/>
               <w:t xml:space="preserve">    //Jeu d’essai particulier #1 pour </w:t>
             </w:r>
             <w:r>
@@ -14018,7 +13841,7 @@
     </w:p>
     <w:p>
       <w:pPr>
-        <w:pStyle w:val="ListParagraph"/>
+        <w:pStyle w:val="Paragraphedeliste"/>
         <w:pBdr>
           <w:top w:val="single" w:sz="4" w:space="1" w:color="auto"/>
           <w:left w:val="single" w:sz="4" w:space="18" w:color="auto"/>
@@ -14063,7 +13886,7 @@
     </w:p>
     <w:p>
       <w:pPr>
-        <w:pStyle w:val="ListParagraph"/>
+        <w:pStyle w:val="Paragraphedeliste"/>
         <w:numPr>
           <w:ilvl w:val="0"/>
           <w:numId w:val="3"/>
@@ -14100,7 +13923,7 @@
     </w:p>
     <w:p>
       <w:pPr>
-        <w:pStyle w:val="ListParagraph"/>
+        <w:pStyle w:val="Paragraphedeliste"/>
         <w:numPr>
           <w:ilvl w:val="0"/>
           <w:numId w:val="3"/>
@@ -14115,7 +13938,7 @@
     </w:p>
     <w:p>
       <w:pPr>
-        <w:pStyle w:val="ListParagraph"/>
+        <w:pStyle w:val="Paragraphedeliste"/>
         <w:numPr>
           <w:ilvl w:val="0"/>
           <w:numId w:val="3"/>
@@ -14161,7 +13984,7 @@
     </w:p>
     <w:p>
       <w:pPr>
-        <w:pStyle w:val="ListParagraph"/>
+        <w:pStyle w:val="Paragraphedeliste"/>
         <w:numPr>
           <w:ilvl w:val="1"/>
           <w:numId w:val="3"/>
@@ -14194,7 +14017,7 @@
     </w:p>
     <w:p>
       <w:pPr>
-        <w:pStyle w:val="ListParagraph"/>
+        <w:pStyle w:val="Paragraphedeliste"/>
       </w:pPr>
     </w:p>
     <w:p>
@@ -14302,7 +14125,7 @@
     </w:p>
     <w:p>
       <w:pPr>
-        <w:pStyle w:val="ListParagraph"/>
+        <w:pStyle w:val="Paragraphedeliste"/>
         <w:numPr>
           <w:ilvl w:val="0"/>
           <w:numId w:val="14"/>
@@ -14340,7 +14163,7 @@
     </w:p>
     <w:p>
       <w:pPr>
-        <w:pStyle w:val="ListParagraph"/>
+        <w:pStyle w:val="Paragraphedeliste"/>
         <w:numPr>
           <w:ilvl w:val="0"/>
           <w:numId w:val="14"/>
@@ -14375,7 +14198,7 @@
     </w:p>
     <w:p>
       <w:pPr>
-        <w:pStyle w:val="ListParagraph"/>
+        <w:pStyle w:val="Paragraphedeliste"/>
         <w:rPr>
           <w:b/>
         </w:rPr>
@@ -14383,7 +14206,7 @@
     </w:p>
     <w:p>
       <w:pPr>
-        <w:pStyle w:val="ListParagraph"/>
+        <w:pStyle w:val="Paragraphedeliste"/>
         <w:rPr>
           <w:b/>
         </w:rPr>
@@ -14660,6 +14483,7 @@
         <w:docPartUnique/>
       </w:docPartObj>
     </w:sdtPr>
+    <w:sdtEndPr/>
     <w:sdtContent>
       <w:sdt>
         <w:sdtPr>
@@ -14669,10 +14493,11 @@
             <w:docPartUnique/>
           </w:docPartObj>
         </w:sdtPr>
+        <w:sdtEndPr/>
         <w:sdtContent>
           <w:p>
             <w:pPr>
-              <w:pStyle w:val="Footer"/>
+              <w:pStyle w:val="Pieddepage"/>
               <w:jc w:val="right"/>
             </w:pPr>
             <w:r>
@@ -14712,7 +14537,7 @@
                 <w:bCs/>
                 <w:noProof/>
               </w:rPr>
-              <w:t>14</w:t>
+              <w:t>21</w:t>
             </w:r>
             <w:r>
               <w:rPr>
@@ -14778,7 +14603,7 @@
   </w:sdt>
   <w:p>
     <w:pPr>
-      <w:pStyle w:val="Footer"/>
+      <w:pStyle w:val="Pieddepage"/>
     </w:pPr>
   </w:p>
 </w:ftr>
@@ -14809,11 +14634,11 @@
   <w:footnote w:id="1">
     <w:p>
       <w:pPr>
-        <w:pStyle w:val="FootnoteText"/>
-      </w:pPr>
-      <w:r>
-        <w:rPr>
-          <w:rStyle w:val="FootnoteReference"/>
+        <w:pStyle w:val="Notedebasdepage"/>
+      </w:pPr>
+      <w:r>
+        <w:rPr>
+          <w:rStyle w:val="Appelnotedebasdep"/>
         </w:rPr>
         <w:footnoteRef/>
       </w:r>
@@ -16916,11 +16741,11 @@
     <w:qFormat/>
     <w:rsid w:val="005E25EA"/>
   </w:style>
-  <w:style w:type="paragraph" w:styleId="Heading1">
+  <w:style w:type="paragraph" w:styleId="Titre1">
     <w:name w:val="heading 1"/>
     <w:basedOn w:val="Normal"/>
     <w:next w:val="Normal"/>
-    <w:link w:val="Heading1Char"/>
+    <w:link w:val="Titre1Car"/>
     <w:uiPriority w:val="9"/>
     <w:qFormat/>
     <w:rsid w:val="004A7266"/>
@@ -16939,11 +16764,11 @@
       <w:szCs w:val="28"/>
     </w:rPr>
   </w:style>
-  <w:style w:type="paragraph" w:styleId="Heading2">
+  <w:style w:type="paragraph" w:styleId="Titre2">
     <w:name w:val="heading 2"/>
     <w:basedOn w:val="Normal"/>
     <w:next w:val="Normal"/>
-    <w:link w:val="Heading2Char"/>
+    <w:link w:val="Titre2Car"/>
     <w:uiPriority w:val="9"/>
     <w:unhideWhenUsed/>
     <w:qFormat/>
@@ -16963,13 +16788,13 @@
       <w:szCs w:val="26"/>
     </w:rPr>
   </w:style>
-  <w:style w:type="character" w:default="1" w:styleId="DefaultParagraphFont">
+  <w:style w:type="character" w:default="1" w:styleId="Policepardfaut">
     <w:name w:val="Default Paragraph Font"/>
     <w:uiPriority w:val="1"/>
     <w:semiHidden/>
     <w:unhideWhenUsed/>
   </w:style>
-  <w:style w:type="table" w:default="1" w:styleId="TableNormal">
+  <w:style w:type="table" w:default="1" w:styleId="TableauNormal">
     <w:name w:val="Normal Table"/>
     <w:uiPriority w:val="99"/>
     <w:semiHidden/>
@@ -16984,16 +16809,16 @@
       </w:tblCellMar>
     </w:tblPr>
   </w:style>
-  <w:style w:type="numbering" w:default="1" w:styleId="NoList">
+  <w:style w:type="numbering" w:default="1" w:styleId="Aucuneliste">
     <w:name w:val="No List"/>
     <w:uiPriority w:val="99"/>
     <w:semiHidden/>
     <w:unhideWhenUsed/>
   </w:style>
-  <w:style w:type="paragraph" w:styleId="ListParagraph">
+  <w:style w:type="paragraph" w:styleId="Paragraphedeliste">
     <w:name w:val="List Paragraph"/>
     <w:basedOn w:val="Normal"/>
-    <w:link w:val="ListParagraphChar"/>
+    <w:link w:val="ParagraphedelisteCar"/>
     <w:uiPriority w:val="34"/>
     <w:qFormat/>
     <w:rsid w:val="00876B89"/>
@@ -17002,9 +16827,9 @@
       <w:contextualSpacing/>
     </w:pPr>
   </w:style>
-  <w:style w:type="table" w:styleId="TableGrid">
+  <w:style w:type="table" w:styleId="Grilledutableau">
     <w:name w:val="Table Grid"/>
-    <w:basedOn w:val="TableNormal"/>
+    <w:basedOn w:val="TableauNormal"/>
     <w:uiPriority w:val="59"/>
     <w:rsid w:val="006F796B"/>
     <w:pPr>
@@ -17021,9 +16846,9 @@
       </w:tblBorders>
     </w:tblPr>
   </w:style>
-  <w:style w:type="character" w:styleId="Hyperlink">
+  <w:style w:type="character" w:styleId="Lienhypertexte">
     <w:name w:val="Hyperlink"/>
-    <w:basedOn w:val="DefaultParagraphFont"/>
+    <w:basedOn w:val="Policepardfaut"/>
     <w:uiPriority w:val="99"/>
     <w:unhideWhenUsed/>
     <w:rsid w:val="00EF2FB8"/>
@@ -17034,7 +16859,7 @@
   </w:style>
   <w:style w:type="paragraph" w:customStyle="1" w:styleId="QuestionExercice">
     <w:name w:val="QuestionExercice"/>
-    <w:basedOn w:val="ListParagraph"/>
+    <w:basedOn w:val="Paragraphedeliste"/>
     <w:link w:val="QuestionExerciceCar"/>
     <w:qFormat/>
     <w:rsid w:val="00E164F2"/>
@@ -17093,10 +16918,10 @@
       <w:b/>
     </w:rPr>
   </w:style>
-  <w:style w:type="paragraph" w:styleId="BalloonText">
+  <w:style w:type="paragraph" w:styleId="Textedebulles">
     <w:name w:val="Balloon Text"/>
     <w:basedOn w:val="Normal"/>
-    <w:link w:val="BalloonTextChar"/>
+    <w:link w:val="TextedebullesCar"/>
     <w:uiPriority w:val="99"/>
     <w:semiHidden/>
     <w:unhideWhenUsed/>
@@ -17110,10 +16935,10 @@
       <w:szCs w:val="16"/>
     </w:rPr>
   </w:style>
-  <w:style w:type="character" w:customStyle="1" w:styleId="BalloonTextChar">
-    <w:name w:val="Balloon Text Char"/>
-    <w:basedOn w:val="DefaultParagraphFont"/>
-    <w:link w:val="BalloonText"/>
+  <w:style w:type="character" w:customStyle="1" w:styleId="TextedebullesCar">
+    <w:name w:val="Texte de bulles Car"/>
+    <w:basedOn w:val="Policepardfaut"/>
+    <w:link w:val="Textedebulles"/>
     <w:uiPriority w:val="99"/>
     <w:semiHidden/>
     <w:rsid w:val="009F4222"/>
@@ -17123,10 +16948,10 @@
       <w:szCs w:val="16"/>
     </w:rPr>
   </w:style>
-  <w:style w:type="paragraph" w:styleId="Header">
+  <w:style w:type="paragraph" w:styleId="En-tte">
     <w:name w:val="header"/>
     <w:basedOn w:val="Normal"/>
-    <w:link w:val="HeaderChar"/>
+    <w:link w:val="En-tteCar"/>
     <w:uiPriority w:val="99"/>
     <w:unhideWhenUsed/>
     <w:rsid w:val="00BD18F2"/>
@@ -17138,17 +16963,17 @@
       <w:spacing w:after="0" w:line="240" w:lineRule="auto"/>
     </w:pPr>
   </w:style>
-  <w:style w:type="character" w:customStyle="1" w:styleId="HeaderChar">
-    <w:name w:val="Header Char"/>
-    <w:basedOn w:val="DefaultParagraphFont"/>
-    <w:link w:val="Header"/>
+  <w:style w:type="character" w:customStyle="1" w:styleId="En-tteCar">
+    <w:name w:val="En-tête Car"/>
+    <w:basedOn w:val="Policepardfaut"/>
+    <w:link w:val="En-tte"/>
     <w:uiPriority w:val="99"/>
     <w:rsid w:val="00BD18F2"/>
   </w:style>
-  <w:style w:type="paragraph" w:styleId="Footer">
+  <w:style w:type="paragraph" w:styleId="Pieddepage">
     <w:name w:val="footer"/>
     <w:basedOn w:val="Normal"/>
-    <w:link w:val="FooterChar"/>
+    <w:link w:val="PieddepageCar"/>
     <w:uiPriority w:val="99"/>
     <w:unhideWhenUsed/>
     <w:rsid w:val="00BD18F2"/>
@@ -17160,16 +16985,16 @@
       <w:spacing w:after="0" w:line="240" w:lineRule="auto"/>
     </w:pPr>
   </w:style>
-  <w:style w:type="character" w:customStyle="1" w:styleId="FooterChar">
-    <w:name w:val="Footer Char"/>
-    <w:basedOn w:val="DefaultParagraphFont"/>
-    <w:link w:val="Footer"/>
+  <w:style w:type="character" w:customStyle="1" w:styleId="PieddepageCar">
+    <w:name w:val="Pied de page Car"/>
+    <w:basedOn w:val="Policepardfaut"/>
+    <w:link w:val="Pieddepage"/>
     <w:uiPriority w:val="99"/>
     <w:rsid w:val="00BD18F2"/>
   </w:style>
-  <w:style w:type="character" w:styleId="FollowedHyperlink">
+  <w:style w:type="character" w:styleId="Lienhypertextesuivivisit">
     <w:name w:val="FollowedHyperlink"/>
-    <w:basedOn w:val="DefaultParagraphFont"/>
+    <w:basedOn w:val="Policepardfaut"/>
     <w:uiPriority w:val="99"/>
     <w:semiHidden/>
     <w:unhideWhenUsed/>
@@ -17215,16 +17040,16 @@
       <w:b/>
     </w:rPr>
   </w:style>
-  <w:style w:type="character" w:customStyle="1" w:styleId="ListParagraphChar">
-    <w:name w:val="List Paragraph Char"/>
-    <w:basedOn w:val="DefaultParagraphFont"/>
-    <w:link w:val="ListParagraph"/>
+  <w:style w:type="character" w:customStyle="1" w:styleId="ParagraphedelisteCar">
+    <w:name w:val="Paragraphe de liste Car"/>
+    <w:basedOn w:val="Policepardfaut"/>
+    <w:link w:val="Paragraphedeliste"/>
     <w:uiPriority w:val="34"/>
     <w:rsid w:val="00210E39"/>
   </w:style>
   <w:style w:type="character" w:customStyle="1" w:styleId="QuestionExerciceCar">
     <w:name w:val="QuestionExercice Car"/>
-    <w:basedOn w:val="ListParagraphChar"/>
+    <w:basedOn w:val="ParagraphedelisteCar"/>
     <w:link w:val="QuestionExercice"/>
     <w:rsid w:val="00210E39"/>
   </w:style>
@@ -17237,9 +17062,9 @@
       <w:b/>
     </w:rPr>
   </w:style>
-  <w:style w:type="character" w:styleId="CommentReference">
+  <w:style w:type="character" w:styleId="Marquedecommentaire">
     <w:name w:val="annotation reference"/>
-    <w:basedOn w:val="DefaultParagraphFont"/>
+    <w:basedOn w:val="Policepardfaut"/>
     <w:uiPriority w:val="99"/>
     <w:semiHidden/>
     <w:unhideWhenUsed/>
@@ -17249,10 +17074,10 @@
       <w:szCs w:val="16"/>
     </w:rPr>
   </w:style>
-  <w:style w:type="paragraph" w:styleId="CommentText">
+  <w:style w:type="paragraph" w:styleId="Commentaire">
     <w:name w:val="annotation text"/>
     <w:basedOn w:val="Normal"/>
-    <w:link w:val="CommentTextChar"/>
+    <w:link w:val="CommentaireCar"/>
     <w:uiPriority w:val="99"/>
     <w:semiHidden/>
     <w:unhideWhenUsed/>
@@ -17265,10 +17090,10 @@
       <w:szCs w:val="20"/>
     </w:rPr>
   </w:style>
-  <w:style w:type="character" w:customStyle="1" w:styleId="CommentTextChar">
-    <w:name w:val="Comment Text Char"/>
-    <w:basedOn w:val="DefaultParagraphFont"/>
-    <w:link w:val="CommentText"/>
+  <w:style w:type="character" w:customStyle="1" w:styleId="CommentaireCar">
+    <w:name w:val="Commentaire Car"/>
+    <w:basedOn w:val="Policepardfaut"/>
+    <w:link w:val="Commentaire"/>
     <w:uiPriority w:val="99"/>
     <w:semiHidden/>
     <w:rsid w:val="00176A32"/>
@@ -17277,11 +17102,11 @@
       <w:szCs w:val="20"/>
     </w:rPr>
   </w:style>
-  <w:style w:type="paragraph" w:styleId="CommentSubject">
+  <w:style w:type="paragraph" w:styleId="Objetducommentaire">
     <w:name w:val="annotation subject"/>
-    <w:basedOn w:val="CommentText"/>
-    <w:next w:val="CommentText"/>
-    <w:link w:val="CommentSubjectChar"/>
+    <w:basedOn w:val="Commentaire"/>
+    <w:next w:val="Commentaire"/>
+    <w:link w:val="ObjetducommentaireCar"/>
     <w:uiPriority w:val="99"/>
     <w:semiHidden/>
     <w:unhideWhenUsed/>
@@ -17291,10 +17116,10 @@
       <w:bCs/>
     </w:rPr>
   </w:style>
-  <w:style w:type="character" w:customStyle="1" w:styleId="CommentSubjectChar">
-    <w:name w:val="Comment Subject Char"/>
-    <w:basedOn w:val="CommentTextChar"/>
-    <w:link w:val="CommentSubject"/>
+  <w:style w:type="character" w:customStyle="1" w:styleId="ObjetducommentaireCar">
+    <w:name w:val="Objet du commentaire Car"/>
+    <w:basedOn w:val="CommentaireCar"/>
+    <w:link w:val="Objetducommentaire"/>
     <w:uiPriority w:val="99"/>
     <w:semiHidden/>
     <w:rsid w:val="00176A32"/>
@@ -17317,7 +17142,7 @@
   </w:style>
   <w:style w:type="character" w:customStyle="1" w:styleId="DocumentationCar">
     <w:name w:val="_Documentation Car"/>
-    <w:basedOn w:val="DefaultParagraphFont"/>
+    <w:basedOn w:val="Policepardfaut"/>
     <w:link w:val="Documentation"/>
     <w:rsid w:val="00CC0775"/>
   </w:style>
@@ -17358,7 +17183,7 @@
   </w:style>
   <w:style w:type="character" w:customStyle="1" w:styleId="ReponseExerciceCar">
     <w:name w:val="ReponseExercice Car"/>
-    <w:basedOn w:val="DefaultParagraphFont"/>
+    <w:basedOn w:val="Policepardfaut"/>
     <w:link w:val="ReponseExercice"/>
     <w:rsid w:val="00C4499B"/>
   </w:style>
@@ -17393,7 +17218,7 @@
   </w:style>
   <w:style w:type="character" w:customStyle="1" w:styleId="RponseCommentaireCar">
     <w:name w:val="RéponseCommentaire Car"/>
-    <w:basedOn w:val="DefaultParagraphFont"/>
+    <w:basedOn w:val="Policepardfaut"/>
     <w:link w:val="RponseCommentaire"/>
     <w:rsid w:val="00993716"/>
     <w:rPr>
@@ -17421,7 +17246,7 @@
   </w:style>
   <w:style w:type="character" w:customStyle="1" w:styleId="CommentaireTableauCar">
     <w:name w:val="_CommentaireTableau Car"/>
-    <w:basedOn w:val="DefaultParagraphFont"/>
+    <w:basedOn w:val="Policepardfaut"/>
     <w:link w:val="CommentaireTableau"/>
     <w:rsid w:val="00763933"/>
     <w:rPr>
@@ -17444,10 +17269,10 @@
       <w:shd w:val="clear" w:color="auto" w:fill="FFFF99"/>
     </w:rPr>
   </w:style>
-  <w:style w:type="paragraph" w:styleId="EndnoteText">
+  <w:style w:type="paragraph" w:styleId="Notedefin">
     <w:name w:val="endnote text"/>
     <w:basedOn w:val="Normal"/>
-    <w:link w:val="EndnoteTextChar"/>
+    <w:link w:val="NotedefinCar"/>
     <w:uiPriority w:val="99"/>
     <w:semiHidden/>
     <w:unhideWhenUsed/>
@@ -17460,10 +17285,10 @@
       <w:szCs w:val="20"/>
     </w:rPr>
   </w:style>
-  <w:style w:type="character" w:customStyle="1" w:styleId="EndnoteTextChar">
-    <w:name w:val="Endnote Text Char"/>
-    <w:basedOn w:val="DefaultParagraphFont"/>
-    <w:link w:val="EndnoteText"/>
+  <w:style w:type="character" w:customStyle="1" w:styleId="NotedefinCar">
+    <w:name w:val="Note de fin Car"/>
+    <w:basedOn w:val="Policepardfaut"/>
+    <w:link w:val="Notedefin"/>
     <w:uiPriority w:val="99"/>
     <w:semiHidden/>
     <w:rsid w:val="00D008AE"/>
@@ -17472,9 +17297,9 @@
       <w:szCs w:val="20"/>
     </w:rPr>
   </w:style>
-  <w:style w:type="character" w:styleId="EndnoteReference">
+  <w:style w:type="character" w:styleId="Appeldenotedefin">
     <w:name w:val="endnote reference"/>
-    <w:basedOn w:val="DefaultParagraphFont"/>
+    <w:basedOn w:val="Policepardfaut"/>
     <w:uiPriority w:val="99"/>
     <w:semiHidden/>
     <w:unhideWhenUsed/>
@@ -17483,10 +17308,10 @@
       <w:vertAlign w:val="superscript"/>
     </w:rPr>
   </w:style>
-  <w:style w:type="paragraph" w:styleId="FootnoteText">
+  <w:style w:type="paragraph" w:styleId="Notedebasdepage">
     <w:name w:val="footnote text"/>
     <w:basedOn w:val="Normal"/>
-    <w:link w:val="FootnoteTextChar"/>
+    <w:link w:val="NotedebasdepageCar"/>
     <w:uiPriority w:val="99"/>
     <w:semiHidden/>
     <w:unhideWhenUsed/>
@@ -17499,10 +17324,10 @@
       <w:szCs w:val="20"/>
     </w:rPr>
   </w:style>
-  <w:style w:type="character" w:customStyle="1" w:styleId="FootnoteTextChar">
-    <w:name w:val="Footnote Text Char"/>
-    <w:basedOn w:val="DefaultParagraphFont"/>
-    <w:link w:val="FootnoteText"/>
+  <w:style w:type="character" w:customStyle="1" w:styleId="NotedebasdepageCar">
+    <w:name w:val="Note de bas de page Car"/>
+    <w:basedOn w:val="Policepardfaut"/>
+    <w:link w:val="Notedebasdepage"/>
     <w:uiPriority w:val="99"/>
     <w:semiHidden/>
     <w:rsid w:val="00D008AE"/>
@@ -17511,9 +17336,9 @@
       <w:szCs w:val="20"/>
     </w:rPr>
   </w:style>
-  <w:style w:type="character" w:styleId="FootnoteReference">
+  <w:style w:type="character" w:styleId="Appelnotedebasdep">
     <w:name w:val="footnote reference"/>
-    <w:basedOn w:val="DefaultParagraphFont"/>
+    <w:basedOn w:val="Policepardfaut"/>
     <w:uiPriority w:val="99"/>
     <w:semiHidden/>
     <w:unhideWhenUsed/>
@@ -17522,10 +17347,10 @@
       <w:vertAlign w:val="superscript"/>
     </w:rPr>
   </w:style>
-  <w:style w:type="character" w:customStyle="1" w:styleId="Heading1Char">
-    <w:name w:val="Heading 1 Char"/>
-    <w:basedOn w:val="DefaultParagraphFont"/>
-    <w:link w:val="Heading1"/>
+  <w:style w:type="character" w:customStyle="1" w:styleId="Titre1Car">
+    <w:name w:val="Titre 1 Car"/>
+    <w:basedOn w:val="Policepardfaut"/>
+    <w:link w:val="Titre1"/>
     <w:uiPriority w:val="9"/>
     <w:rsid w:val="004A7266"/>
     <w:rPr>
@@ -17537,10 +17362,10 @@
       <w:szCs w:val="28"/>
     </w:rPr>
   </w:style>
-  <w:style w:type="character" w:customStyle="1" w:styleId="Heading2Char">
-    <w:name w:val="Heading 2 Char"/>
-    <w:basedOn w:val="DefaultParagraphFont"/>
-    <w:link w:val="Heading2"/>
+  <w:style w:type="character" w:customStyle="1" w:styleId="Titre2Car">
+    <w:name w:val="Titre 2 Car"/>
+    <w:basedOn w:val="Policepardfaut"/>
+    <w:link w:val="Titre2"/>
     <w:uiPriority w:val="9"/>
     <w:rsid w:val="004A7266"/>
     <w:rPr>
@@ -18309,7 +18134,7 @@
 </file>
 
 <file path=customXml/itemProps1.xml><?xml version="1.0" encoding="utf-8"?>
-<ds:datastoreItem xmlns:ds="http://schemas.openxmlformats.org/officeDocument/2006/customXml" ds:itemID="{D7C18005-8B01-4A5E-9108-A72A607C53AD}">
+<ds:datastoreItem xmlns:ds="http://schemas.openxmlformats.org/officeDocument/2006/customXml" ds:itemID="{3204A8A3-8073-48C2-9B40-F4CAF25D9CB4}">
   <ds:schemaRefs>
     <ds:schemaRef ds:uri="http://schemas.openxmlformats.org/officeDocument/2006/bibliography"/>
   </ds:schemaRefs>

</xml_diff>